<commit_message>
updated hw 2 assignment
</commit_message>
<xml_diff>
--- a/homework assignments/hw2-Fall_21/question 3.1.docx
+++ b/homework assignments/hw2-Fall_21/question 3.1.docx
@@ -1,6 +1,6 @@
 
 <file path=word/document.xml><?xml version="1.0" encoding="utf-8"?>
-<w:document xmlns:wpc="http://schemas.microsoft.com/office/word/2010/wordprocessingCanvas" xmlns:mc="http://schemas.openxmlformats.org/markup-compatibility/2006" xmlns:o="urn:schemas-microsoft-com:office:office" xmlns:r="http://schemas.openxmlformats.org/officeDocument/2006/relationships" xmlns:m="http://schemas.openxmlformats.org/officeDocument/2006/math" xmlns:v="urn:schemas-microsoft-com:vml" xmlns:wp14="http://schemas.microsoft.com/office/word/2010/wordprocessingDrawing" xmlns:wp="http://schemas.openxmlformats.org/drawingml/2006/wordprocessingDrawing" xmlns:w10="urn:schemas-microsoft-com:office:word" xmlns:w="http://schemas.openxmlformats.org/wordprocessingml/2006/main" xmlns:w14="http://schemas.microsoft.com/office/word/2010/wordml" xmlns:wpg="http://schemas.microsoft.com/office/word/2010/wordprocessingGroup" xmlns:wpi="http://schemas.microsoft.com/office/word/2010/wordprocessingInk" xmlns:wne="http://schemas.microsoft.com/office/word/2006/wordml" xmlns:wps="http://schemas.microsoft.com/office/word/2010/wordprocessingShape" mc:Ignorable="w14 wp14">
+<w:document xmlns:wpc="http://schemas.microsoft.com/office/word/2010/wordprocessingCanvas" xmlns:cx="http://schemas.microsoft.com/office/drawing/2014/chartex" xmlns:cx1="http://schemas.microsoft.com/office/drawing/2015/9/8/chartex" xmlns:cx2="http://schemas.microsoft.com/office/drawing/2015/10/21/chartex" xmlns:cx3="http://schemas.microsoft.com/office/drawing/2016/5/9/chartex" xmlns:cx4="http://schemas.microsoft.com/office/drawing/2016/5/10/chartex" xmlns:cx5="http://schemas.microsoft.com/office/drawing/2016/5/11/chartex" xmlns:cx6="http://schemas.microsoft.com/office/drawing/2016/5/12/chartex" xmlns:cx7="http://schemas.microsoft.com/office/drawing/2016/5/13/chartex" xmlns:cx8="http://schemas.microsoft.com/office/drawing/2016/5/14/chartex" xmlns:mc="http://schemas.openxmlformats.org/markup-compatibility/2006" xmlns:aink="http://schemas.microsoft.com/office/drawing/2016/ink" xmlns:am3d="http://schemas.microsoft.com/office/drawing/2017/model3d" xmlns:o="urn:schemas-microsoft-com:office:office" xmlns:r="http://schemas.openxmlformats.org/officeDocument/2006/relationships" xmlns:m="http://schemas.openxmlformats.org/officeDocument/2006/math" xmlns:v="urn:schemas-microsoft-com:vml" xmlns:wp14="http://schemas.microsoft.com/office/word/2010/wordprocessingDrawing" xmlns:wp="http://schemas.openxmlformats.org/drawingml/2006/wordprocessingDrawing" xmlns:w10="urn:schemas-microsoft-com:office:word" xmlns:w="http://schemas.openxmlformats.org/wordprocessingml/2006/main" xmlns:w14="http://schemas.microsoft.com/office/word/2010/wordml" xmlns:w15="http://schemas.microsoft.com/office/word/2012/wordml" xmlns:w16cex="http://schemas.microsoft.com/office/word/2018/wordml/cex" xmlns:w16cid="http://schemas.microsoft.com/office/word/2016/wordml/cid" xmlns:w16="http://schemas.microsoft.com/office/word/2018/wordml" xmlns:w16sdtdh="http://schemas.microsoft.com/office/word/2020/wordml/sdtdatahash" xmlns:w16se="http://schemas.microsoft.com/office/word/2015/wordml/symex" xmlns:wpg="http://schemas.microsoft.com/office/word/2010/wordprocessingGroup" xmlns:wpi="http://schemas.microsoft.com/office/word/2010/wordprocessingInk" xmlns:wne="http://schemas.microsoft.com/office/word/2006/wordml" xmlns:wps="http://schemas.microsoft.com/office/word/2010/wordprocessingShape" mc:Ignorable="w14 w15 w16se w16cid w16 w16cex w16sdtdh wp14">
   <w:body>
     <w:p>
       <w:pPr>
@@ -80,7 +80,6 @@
         </w:rPr>
         <w:t xml:space="preserve"> or </w:t>
       </w:r>
-      <w:bookmarkStart w:id="0" w:name="_GoBack"/>
       <w:r>
         <w:rPr>
           <w:rFonts w:ascii="Courier New" w:hAnsi="Courier New" w:cs="Courier New"/>
@@ -88,7 +87,6 @@
         </w:rPr>
         <w:t>credit_card_data-headers.txt</w:t>
       </w:r>
-      <w:bookmarkEnd w:id="0"/>
       <w:r>
         <w:rPr>
           <w:rFonts w:asciiTheme="minorHAnsi" w:hAnsiTheme="minorHAnsi"/>
@@ -248,9 +246,495 @@
         <w:t>.</w:t>
       </w:r>
     </w:p>
+    <w:p>
+      <w:r>
+        <w:rPr>
+          <w:noProof/>
+        </w:rPr>
+        <w:drawing>
+          <wp:inline distT="0" distB="0" distL="0" distR="0" wp14:anchorId="4BAC6A7B" wp14:editId="010179E5">
+            <wp:extent cx="15788996" cy="4171533"/>
+            <wp:effectExtent l="0" t="0" r="3810" b="635"/>
+            <wp:docPr id="3" name="Picture 3" descr="Table&#10;&#10;Description automatically generated"/>
+            <wp:cNvGraphicFramePr>
+              <a:graphicFrameLocks xmlns:a="http://schemas.openxmlformats.org/drawingml/2006/main" noChangeAspect="1"/>
+            </wp:cNvGraphicFramePr>
+            <a:graphic xmlns:a="http://schemas.openxmlformats.org/drawingml/2006/main">
+              <a:graphicData uri="http://schemas.openxmlformats.org/drawingml/2006/picture">
+                <pic:pic xmlns:pic="http://schemas.openxmlformats.org/drawingml/2006/picture">
+                  <pic:nvPicPr>
+                    <pic:cNvPr id="3" name="Picture 3" descr="Table&#10;&#10;Description automatically generated"/>
+                    <pic:cNvPicPr>
+                      <a:picLocks noChangeAspect="1" noChangeArrowheads="1"/>
+                    </pic:cNvPicPr>
+                  </pic:nvPicPr>
+                  <pic:blipFill>
+                    <a:blip r:embed="rId7" r:link="rId8">
+                      <a:extLst>
+                        <a:ext uri="{28A0092B-C50C-407E-A947-70E740481C1C}">
+                          <a14:useLocalDpi xmlns:a14="http://schemas.microsoft.com/office/drawing/2010/main" val="0"/>
+                        </a:ext>
+                      </a:extLst>
+                    </a:blip>
+                    <a:srcRect/>
+                    <a:stretch>
+                      <a:fillRect/>
+                    </a:stretch>
+                  </pic:blipFill>
+                  <pic:spPr bwMode="auto">
+                    <a:xfrm>
+                      <a:off x="0" y="0"/>
+                      <a:ext cx="15822218" cy="4180310"/>
+                    </a:xfrm>
+                    <a:prstGeom prst="rect">
+                      <a:avLst/>
+                    </a:prstGeom>
+                    <a:noFill/>
+                    <a:ln>
+                      <a:noFill/>
+                    </a:ln>
+                  </pic:spPr>
+                </pic:pic>
+              </a:graphicData>
+            </a:graphic>
+          </wp:inline>
+        </w:drawing>
+      </w:r>
+    </w:p>
+    <w:p>
+      <w:pPr>
+        <w:pStyle w:val="Heading1"/>
+      </w:pPr>
+    </w:p>
+    <w:p/>
+    <w:p>
+      <w:pPr>
+        <w:pStyle w:val="Heading1"/>
+      </w:pPr>
+    </w:p>
+    <w:tbl>
+      <w:tblPr>
+        <w:tblStyle w:val="TableGrid"/>
+        <w:tblW w:w="0" w:type="auto"/>
+        <w:tblLook w:val="04A0" w:firstRow="1" w:lastRow="0" w:firstColumn="1" w:lastColumn="0" w:noHBand="0" w:noVBand="1"/>
+      </w:tblPr>
+      <w:tblGrid>
+        <w:gridCol w:w="2601"/>
+        <w:gridCol w:w="2878"/>
+        <w:gridCol w:w="2484"/>
+        <w:gridCol w:w="2729"/>
+      </w:tblGrid>
+      <w:tr>
+        <w:tc>
+          <w:tcPr>
+            <w:tcW w:w="2601" w:type="dxa"/>
+          </w:tcPr>
+          <w:p>
+            <w:pPr>
+              <w:jc w:val="center"/>
+              <w:rPr>
+                <w:sz w:val="24"/>
+                <w:szCs w:val="24"/>
+              </w:rPr>
+            </w:pPr>
+            <w:r>
+              <w:rPr>
+                <w:sz w:val="24"/>
+                <w:szCs w:val="24"/>
+              </w:rPr>
+              <w:lastRenderedPageBreak/>
+              <w:t>Referenced Year</w:t>
+            </w:r>
+          </w:p>
+        </w:tc>
+        <w:tc>
+          <w:tcPr>
+            <w:tcW w:w="2878" w:type="dxa"/>
+          </w:tcPr>
+          <w:p>
+            <w:pPr>
+              <w:jc w:val="center"/>
+              <w:rPr>
+                <w:sz w:val="24"/>
+                <w:szCs w:val="24"/>
+              </w:rPr>
+            </w:pPr>
+            <w:r>
+              <w:rPr>
+                <w:sz w:val="24"/>
+                <w:szCs w:val="24"/>
+              </w:rPr>
+              <w:t>Label</w:t>
+            </w:r>
+          </w:p>
+        </w:tc>
+        <w:tc>
+          <w:tcPr>
+            <w:tcW w:w="2484" w:type="dxa"/>
+          </w:tcPr>
+          <w:p>
+            <w:pPr>
+              <w:jc w:val="center"/>
+              <w:rPr>
+                <w:sz w:val="24"/>
+                <w:szCs w:val="24"/>
+              </w:rPr>
+            </w:pPr>
+            <w:r>
+              <w:rPr>
+                <w:sz w:val="24"/>
+                <w:szCs w:val="24"/>
+              </w:rPr>
+              <w:t>Abbreviation</w:t>
+            </w:r>
+          </w:p>
+        </w:tc>
+        <w:tc>
+          <w:tcPr>
+            <w:tcW w:w="2729" w:type="dxa"/>
+          </w:tcPr>
+          <w:p>
+            <w:pPr>
+              <w:jc w:val="center"/>
+              <w:rPr>
+                <w:sz w:val="24"/>
+                <w:szCs w:val="24"/>
+              </w:rPr>
+            </w:pPr>
+            <w:r>
+              <w:rPr>
+                <w:sz w:val="24"/>
+                <w:szCs w:val="24"/>
+              </w:rPr>
+              <w:t>Description</w:t>
+            </w:r>
+          </w:p>
+        </w:tc>
+      </w:tr>
+      <w:tr>
+        <w:tc>
+          <w:tcPr>
+            <w:tcW w:w="2601" w:type="dxa"/>
+          </w:tcPr>
+          <w:p>
+            <w:pPr>
+              <w:jc w:val="center"/>
+              <w:rPr>
+                <w:sz w:val="24"/>
+                <w:szCs w:val="24"/>
+              </w:rPr>
+            </w:pPr>
+            <w:r>
+              <w:rPr>
+                <w:sz w:val="24"/>
+                <w:szCs w:val="24"/>
+              </w:rPr>
+              <w:t>2020</w:t>
+            </w:r>
+          </w:p>
+        </w:tc>
+        <w:tc>
+          <w:tcPr>
+            <w:tcW w:w="2878" w:type="dxa"/>
+          </w:tcPr>
+          <w:p>
+            <w:pPr>
+              <w:jc w:val="center"/>
+              <w:rPr>
+                <w:sz w:val="24"/>
+                <w:szCs w:val="24"/>
+              </w:rPr>
+            </w:pPr>
+            <w:r>
+              <w:rPr>
+                <w:sz w:val="24"/>
+                <w:szCs w:val="24"/>
+              </w:rPr>
+              <w:t>LY Actual Demand Units</w:t>
+            </w:r>
+          </w:p>
+        </w:tc>
+        <w:tc>
+          <w:tcPr>
+            <w:tcW w:w="2484" w:type="dxa"/>
+          </w:tcPr>
+          <w:p>
+            <w:pPr>
+              <w:jc w:val="center"/>
+              <w:rPr>
+                <w:sz w:val="24"/>
+                <w:szCs w:val="24"/>
+              </w:rPr>
+            </w:pPr>
+            <w:r>
+              <w:rPr>
+                <w:sz w:val="24"/>
+                <w:szCs w:val="24"/>
+              </w:rPr>
+              <w:t>LY = Last Year</w:t>
+            </w:r>
+          </w:p>
+        </w:tc>
+        <w:tc>
+          <w:tcPr>
+            <w:tcW w:w="2729" w:type="dxa"/>
+          </w:tcPr>
+          <w:p>
+            <w:pPr>
+              <w:jc w:val="center"/>
+              <w:rPr>
+                <w:sz w:val="24"/>
+                <w:szCs w:val="24"/>
+              </w:rPr>
+            </w:pPr>
+            <w:r>
+              <w:rPr>
+                <w:sz w:val="24"/>
+                <w:szCs w:val="24"/>
+              </w:rPr>
+              <w:t>What was sold in 2020</w:t>
+            </w:r>
+          </w:p>
+        </w:tc>
+      </w:tr>
+      <w:tr>
+        <w:tc>
+          <w:tcPr>
+            <w:tcW w:w="2601" w:type="dxa"/>
+          </w:tcPr>
+          <w:p>
+            <w:pPr>
+              <w:jc w:val="center"/>
+              <w:rPr>
+                <w:sz w:val="24"/>
+                <w:szCs w:val="24"/>
+              </w:rPr>
+            </w:pPr>
+            <w:r>
+              <w:rPr>
+                <w:sz w:val="24"/>
+                <w:szCs w:val="24"/>
+              </w:rPr>
+              <w:t>2021</w:t>
+            </w:r>
+          </w:p>
+        </w:tc>
+        <w:tc>
+          <w:tcPr>
+            <w:tcW w:w="2878" w:type="dxa"/>
+          </w:tcPr>
+          <w:p>
+            <w:pPr>
+              <w:jc w:val="center"/>
+              <w:rPr>
+                <w:sz w:val="24"/>
+                <w:szCs w:val="24"/>
+              </w:rPr>
+            </w:pPr>
+            <w:r>
+              <w:rPr>
+                <w:sz w:val="24"/>
+                <w:szCs w:val="24"/>
+              </w:rPr>
+              <w:t>Ty Actuals/Forecast</w:t>
+            </w:r>
+          </w:p>
+        </w:tc>
+        <w:tc>
+          <w:tcPr>
+            <w:tcW w:w="2484" w:type="dxa"/>
+          </w:tcPr>
+          <w:p>
+            <w:pPr>
+              <w:jc w:val="center"/>
+              <w:rPr>
+                <w:sz w:val="24"/>
+                <w:szCs w:val="24"/>
+              </w:rPr>
+            </w:pPr>
+            <w:r>
+              <w:rPr>
+                <w:sz w:val="24"/>
+                <w:szCs w:val="24"/>
+              </w:rPr>
+              <w:t>TY = Totals this Year</w:t>
+            </w:r>
+          </w:p>
+        </w:tc>
+        <w:tc>
+          <w:tcPr>
+            <w:tcW w:w="2729" w:type="dxa"/>
+          </w:tcPr>
+          <w:p>
+            <w:pPr>
+              <w:jc w:val="center"/>
+              <w:rPr>
+                <w:sz w:val="24"/>
+                <w:szCs w:val="24"/>
+              </w:rPr>
+            </w:pPr>
+            <w:r>
+              <w:rPr>
+                <w:sz w:val="24"/>
+                <w:szCs w:val="24"/>
+              </w:rPr>
+              <w:t>What was sold in 2021 &amp; what is predicted to sell for the remainder of 2021</w:t>
+            </w:r>
+          </w:p>
+        </w:tc>
+      </w:tr>
+      <w:tr>
+        <w:tc>
+          <w:tcPr>
+            <w:tcW w:w="2601" w:type="dxa"/>
+          </w:tcPr>
+          <w:p>
+            <w:pPr>
+              <w:jc w:val="center"/>
+              <w:rPr>
+                <w:sz w:val="24"/>
+                <w:szCs w:val="24"/>
+              </w:rPr>
+            </w:pPr>
+            <w:r>
+              <w:rPr>
+                <w:sz w:val="24"/>
+                <w:szCs w:val="24"/>
+              </w:rPr>
+              <w:t>2022</w:t>
+            </w:r>
+          </w:p>
+        </w:tc>
+        <w:tc>
+          <w:tcPr>
+            <w:tcW w:w="2878" w:type="dxa"/>
+          </w:tcPr>
+          <w:p>
+            <w:pPr>
+              <w:jc w:val="center"/>
+              <w:rPr>
+                <w:sz w:val="24"/>
+                <w:szCs w:val="24"/>
+              </w:rPr>
+            </w:pPr>
+            <w:r>
+              <w:rPr>
+                <w:sz w:val="24"/>
+                <w:szCs w:val="24"/>
+              </w:rPr>
+              <w:t>NY Forecast</w:t>
+            </w:r>
+          </w:p>
+        </w:tc>
+        <w:tc>
+          <w:tcPr>
+            <w:tcW w:w="2484" w:type="dxa"/>
+          </w:tcPr>
+          <w:p>
+            <w:pPr>
+              <w:jc w:val="center"/>
+              <w:rPr>
+                <w:sz w:val="24"/>
+                <w:szCs w:val="24"/>
+              </w:rPr>
+            </w:pPr>
+            <w:r>
+              <w:rPr>
+                <w:sz w:val="24"/>
+                <w:szCs w:val="24"/>
+              </w:rPr>
+              <w:t>NY = Next Year</w:t>
+            </w:r>
+          </w:p>
+        </w:tc>
+        <w:tc>
+          <w:tcPr>
+            <w:tcW w:w="2729" w:type="dxa"/>
+          </w:tcPr>
+          <w:p>
+            <w:pPr>
+              <w:jc w:val="center"/>
+              <w:rPr>
+                <w:sz w:val="24"/>
+                <w:szCs w:val="24"/>
+              </w:rPr>
+            </w:pPr>
+            <w:r>
+              <w:rPr>
+                <w:sz w:val="24"/>
+                <w:szCs w:val="24"/>
+              </w:rPr>
+              <w:t>What we expect to sell for 2022</w:t>
+            </w:r>
+          </w:p>
+        </w:tc>
+      </w:tr>
+    </w:tbl>
+    <w:p/>
+    <w:p>
+      <w:pPr>
+        <w:pStyle w:val="Heading1"/>
+      </w:pPr>
+    </w:p>
+    <w:p>
+      <w:r>
+        <w:rPr>
+          <w:noProof/>
+        </w:rPr>
+        <w:lastRenderedPageBreak/>
+        <w:drawing>
+          <wp:inline distT="0" distB="0" distL="0" distR="0" wp14:anchorId="0C8AD661" wp14:editId="43179914">
+            <wp:extent cx="13155346" cy="17552963"/>
+            <wp:effectExtent l="0" t="0" r="8255" b="0"/>
+            <wp:docPr id="5" name="Picture 5" descr="A piece of paper with writing on it&#10;&#10;Description automatically generated"/>
+            <wp:cNvGraphicFramePr>
+              <a:graphicFrameLocks xmlns:a="http://schemas.openxmlformats.org/drawingml/2006/main" noChangeAspect="1"/>
+            </wp:cNvGraphicFramePr>
+            <a:graphic xmlns:a="http://schemas.openxmlformats.org/drawingml/2006/main">
+              <a:graphicData uri="http://schemas.openxmlformats.org/drawingml/2006/picture">
+                <pic:pic xmlns:pic="http://schemas.openxmlformats.org/drawingml/2006/picture">
+                  <pic:nvPicPr>
+                    <pic:cNvPr id="5" name="Picture 5" descr="A piece of paper with writing on it&#10;&#10;Description automatically generated"/>
+                    <pic:cNvPicPr>
+                      <a:picLocks noChangeAspect="1" noChangeArrowheads="1"/>
+                    </pic:cNvPicPr>
+                  </pic:nvPicPr>
+                  <pic:blipFill>
+                    <a:blip r:embed="rId9">
+                      <a:extLst>
+                        <a:ext uri="{28A0092B-C50C-407E-A947-70E740481C1C}">
+                          <a14:useLocalDpi xmlns:a14="http://schemas.microsoft.com/office/drawing/2010/main" val="0"/>
+                        </a:ext>
+                      </a:extLst>
+                    </a:blip>
+                    <a:srcRect/>
+                    <a:stretch>
+                      <a:fillRect/>
+                    </a:stretch>
+                  </pic:blipFill>
+                  <pic:spPr bwMode="auto">
+                    <a:xfrm>
+                      <a:off x="0" y="0"/>
+                      <a:ext cx="13170004" cy="17572520"/>
+                    </a:xfrm>
+                    <a:prstGeom prst="rect">
+                      <a:avLst/>
+                    </a:prstGeom>
+                    <a:noFill/>
+                    <a:ln>
+                      <a:noFill/>
+                    </a:ln>
+                  </pic:spPr>
+                </pic:pic>
+              </a:graphicData>
+            </a:graphic>
+          </wp:inline>
+        </w:drawing>
+      </w:r>
+    </w:p>
     <w:sectPr>
-      <w:headerReference w:type="default" r:id="rId8"/>
-      <w:pgSz w:w="12240" w:h="15840"/>
+      <w:headerReference w:type="default" r:id="rId10"/>
+      <w:pgSz w:w="15840" w:h="12240" w:orient="landscape"/>
       <w:pgMar w:top="1440" w:right="1440" w:bottom="1440" w:left="1440" w:header="720" w:footer="720" w:gutter="0"/>
       <w:cols w:space="720"/>
       <w:docGrid w:linePitch="400"/>
@@ -260,7 +744,7 @@
 </file>
 
 <file path=word/endnotes.xml><?xml version="1.0" encoding="utf-8"?>
-<w:endnotes xmlns:wpc="http://schemas.microsoft.com/office/word/2010/wordprocessingCanvas" xmlns:mc="http://schemas.openxmlformats.org/markup-compatibility/2006" xmlns:o="urn:schemas-microsoft-com:office:office" xmlns:r="http://schemas.openxmlformats.org/officeDocument/2006/relationships" xmlns:m="http://schemas.openxmlformats.org/officeDocument/2006/math" xmlns:v="urn:schemas-microsoft-com:vml" xmlns:wp14="http://schemas.microsoft.com/office/word/2010/wordprocessingDrawing" xmlns:wp="http://schemas.openxmlformats.org/drawingml/2006/wordprocessingDrawing" xmlns:w10="urn:schemas-microsoft-com:office:word" xmlns:w="http://schemas.openxmlformats.org/wordprocessingml/2006/main" xmlns:w14="http://schemas.microsoft.com/office/word/2010/wordml" xmlns:wpg="http://schemas.microsoft.com/office/word/2010/wordprocessingGroup" xmlns:wpi="http://schemas.microsoft.com/office/word/2010/wordprocessingInk" xmlns:wne="http://schemas.microsoft.com/office/word/2006/wordml" xmlns:wps="http://schemas.microsoft.com/office/word/2010/wordprocessingShape" mc:Ignorable="w14 wp14">
+<w:endnotes xmlns:wpc="http://schemas.microsoft.com/office/word/2010/wordprocessingCanvas" xmlns:cx="http://schemas.microsoft.com/office/drawing/2014/chartex" xmlns:cx1="http://schemas.microsoft.com/office/drawing/2015/9/8/chartex" xmlns:cx2="http://schemas.microsoft.com/office/drawing/2015/10/21/chartex" xmlns:cx3="http://schemas.microsoft.com/office/drawing/2016/5/9/chartex" xmlns:cx4="http://schemas.microsoft.com/office/drawing/2016/5/10/chartex" xmlns:cx5="http://schemas.microsoft.com/office/drawing/2016/5/11/chartex" xmlns:cx6="http://schemas.microsoft.com/office/drawing/2016/5/12/chartex" xmlns:cx7="http://schemas.microsoft.com/office/drawing/2016/5/13/chartex" xmlns:cx8="http://schemas.microsoft.com/office/drawing/2016/5/14/chartex" xmlns:mc="http://schemas.openxmlformats.org/markup-compatibility/2006" xmlns:aink="http://schemas.microsoft.com/office/drawing/2016/ink" xmlns:am3d="http://schemas.microsoft.com/office/drawing/2017/model3d" xmlns:o="urn:schemas-microsoft-com:office:office" xmlns:r="http://schemas.openxmlformats.org/officeDocument/2006/relationships" xmlns:m="http://schemas.openxmlformats.org/officeDocument/2006/math" xmlns:v="urn:schemas-microsoft-com:vml" xmlns:wp14="http://schemas.microsoft.com/office/word/2010/wordprocessingDrawing" xmlns:wp="http://schemas.openxmlformats.org/drawingml/2006/wordprocessingDrawing" xmlns:w10="urn:schemas-microsoft-com:office:word" xmlns:w="http://schemas.openxmlformats.org/wordprocessingml/2006/main" xmlns:w14="http://schemas.microsoft.com/office/word/2010/wordml" xmlns:w15="http://schemas.microsoft.com/office/word/2012/wordml" xmlns:w16cex="http://schemas.microsoft.com/office/word/2018/wordml/cex" xmlns:w16cid="http://schemas.microsoft.com/office/word/2016/wordml/cid" xmlns:w16="http://schemas.microsoft.com/office/word/2018/wordml" xmlns:w16sdtdh="http://schemas.microsoft.com/office/word/2020/wordml/sdtdatahash" xmlns:w16se="http://schemas.microsoft.com/office/word/2015/wordml/symex" xmlns:wpg="http://schemas.microsoft.com/office/word/2010/wordprocessingGroup" xmlns:wpi="http://schemas.microsoft.com/office/word/2010/wordprocessingInk" xmlns:wne="http://schemas.microsoft.com/office/word/2006/wordml" xmlns:wps="http://schemas.microsoft.com/office/word/2010/wordprocessingShape" mc:Ignorable="w14 w15 w16se w16cid w16 w16cex w16sdtdh wp14">
   <w:endnote w:type="separator" w:id="-1">
     <w:p>
       <w:r>
@@ -279,7 +763,7 @@
 </file>
 
 <file path=word/footnotes.xml><?xml version="1.0" encoding="utf-8"?>
-<w:footnotes xmlns:wpc="http://schemas.microsoft.com/office/word/2010/wordprocessingCanvas" xmlns:mc="http://schemas.openxmlformats.org/markup-compatibility/2006" xmlns:o="urn:schemas-microsoft-com:office:office" xmlns:r="http://schemas.openxmlformats.org/officeDocument/2006/relationships" xmlns:m="http://schemas.openxmlformats.org/officeDocument/2006/math" xmlns:v="urn:schemas-microsoft-com:vml" xmlns:wp14="http://schemas.microsoft.com/office/word/2010/wordprocessingDrawing" xmlns:wp="http://schemas.openxmlformats.org/drawingml/2006/wordprocessingDrawing" xmlns:w10="urn:schemas-microsoft-com:office:word" xmlns:w="http://schemas.openxmlformats.org/wordprocessingml/2006/main" xmlns:w14="http://schemas.microsoft.com/office/word/2010/wordml" xmlns:wpg="http://schemas.microsoft.com/office/word/2010/wordprocessingGroup" xmlns:wpi="http://schemas.microsoft.com/office/word/2010/wordprocessingInk" xmlns:wne="http://schemas.microsoft.com/office/word/2006/wordml" xmlns:wps="http://schemas.microsoft.com/office/word/2010/wordprocessingShape" mc:Ignorable="w14 wp14">
+<w:footnotes xmlns:wpc="http://schemas.microsoft.com/office/word/2010/wordprocessingCanvas" xmlns:cx="http://schemas.microsoft.com/office/drawing/2014/chartex" xmlns:cx1="http://schemas.microsoft.com/office/drawing/2015/9/8/chartex" xmlns:cx2="http://schemas.microsoft.com/office/drawing/2015/10/21/chartex" xmlns:cx3="http://schemas.microsoft.com/office/drawing/2016/5/9/chartex" xmlns:cx4="http://schemas.microsoft.com/office/drawing/2016/5/10/chartex" xmlns:cx5="http://schemas.microsoft.com/office/drawing/2016/5/11/chartex" xmlns:cx6="http://schemas.microsoft.com/office/drawing/2016/5/12/chartex" xmlns:cx7="http://schemas.microsoft.com/office/drawing/2016/5/13/chartex" xmlns:cx8="http://schemas.microsoft.com/office/drawing/2016/5/14/chartex" xmlns:mc="http://schemas.openxmlformats.org/markup-compatibility/2006" xmlns:aink="http://schemas.microsoft.com/office/drawing/2016/ink" xmlns:am3d="http://schemas.microsoft.com/office/drawing/2017/model3d" xmlns:o="urn:schemas-microsoft-com:office:office" xmlns:r="http://schemas.openxmlformats.org/officeDocument/2006/relationships" xmlns:m="http://schemas.openxmlformats.org/officeDocument/2006/math" xmlns:v="urn:schemas-microsoft-com:vml" xmlns:wp14="http://schemas.microsoft.com/office/word/2010/wordprocessingDrawing" xmlns:wp="http://schemas.openxmlformats.org/drawingml/2006/wordprocessingDrawing" xmlns:w10="urn:schemas-microsoft-com:office:word" xmlns:w="http://schemas.openxmlformats.org/wordprocessingml/2006/main" xmlns:w14="http://schemas.microsoft.com/office/word/2010/wordml" xmlns:w15="http://schemas.microsoft.com/office/word/2012/wordml" xmlns:w16cex="http://schemas.microsoft.com/office/word/2018/wordml/cex" xmlns:w16cid="http://schemas.microsoft.com/office/word/2016/wordml/cid" xmlns:w16="http://schemas.microsoft.com/office/word/2018/wordml" xmlns:w16sdtdh="http://schemas.microsoft.com/office/word/2020/wordml/sdtdatahash" xmlns:w16se="http://schemas.microsoft.com/office/word/2015/wordml/symex" xmlns:wpg="http://schemas.microsoft.com/office/word/2010/wordprocessingGroup" xmlns:wpi="http://schemas.microsoft.com/office/word/2010/wordprocessingInk" xmlns:wne="http://schemas.microsoft.com/office/word/2006/wordml" xmlns:wps="http://schemas.microsoft.com/office/word/2010/wordprocessingShape" mc:Ignorable="w14 w15 w16se w16cid w16 w16cex w16sdtdh wp14">
   <w:footnote w:type="separator" w:id="-1">
     <w:p>
       <w:r>
@@ -298,7 +782,7 @@
 </file>
 
 <file path=word/header1.xml><?xml version="1.0" encoding="utf-8"?>
-<w:hdr xmlns:wpc="http://schemas.microsoft.com/office/word/2010/wordprocessingCanvas" xmlns:mc="http://schemas.openxmlformats.org/markup-compatibility/2006" xmlns:o="urn:schemas-microsoft-com:office:office" xmlns:r="http://schemas.openxmlformats.org/officeDocument/2006/relationships" xmlns:m="http://schemas.openxmlformats.org/officeDocument/2006/math" xmlns:v="urn:schemas-microsoft-com:vml" xmlns:wp14="http://schemas.microsoft.com/office/word/2010/wordprocessingDrawing" xmlns:wp="http://schemas.openxmlformats.org/drawingml/2006/wordprocessingDrawing" xmlns:w10="urn:schemas-microsoft-com:office:word" xmlns:w="http://schemas.openxmlformats.org/wordprocessingml/2006/main" xmlns:w14="http://schemas.microsoft.com/office/word/2010/wordml" xmlns:wpg="http://schemas.microsoft.com/office/word/2010/wordprocessingGroup" xmlns:wpi="http://schemas.microsoft.com/office/word/2010/wordprocessingInk" xmlns:wne="http://schemas.microsoft.com/office/word/2006/wordml" xmlns:wps="http://schemas.microsoft.com/office/word/2010/wordprocessingShape" mc:Ignorable="w14 wp14">
+<w:hdr xmlns:wpc="http://schemas.microsoft.com/office/word/2010/wordprocessingCanvas" xmlns:cx="http://schemas.microsoft.com/office/drawing/2014/chartex" xmlns:cx1="http://schemas.microsoft.com/office/drawing/2015/9/8/chartex" xmlns:cx2="http://schemas.microsoft.com/office/drawing/2015/10/21/chartex" xmlns:cx3="http://schemas.microsoft.com/office/drawing/2016/5/9/chartex" xmlns:cx4="http://schemas.microsoft.com/office/drawing/2016/5/10/chartex" xmlns:cx5="http://schemas.microsoft.com/office/drawing/2016/5/11/chartex" xmlns:cx6="http://schemas.microsoft.com/office/drawing/2016/5/12/chartex" xmlns:cx7="http://schemas.microsoft.com/office/drawing/2016/5/13/chartex" xmlns:cx8="http://schemas.microsoft.com/office/drawing/2016/5/14/chartex" xmlns:mc="http://schemas.openxmlformats.org/markup-compatibility/2006" xmlns:aink="http://schemas.microsoft.com/office/drawing/2016/ink" xmlns:am3d="http://schemas.microsoft.com/office/drawing/2017/model3d" xmlns:o="urn:schemas-microsoft-com:office:office" xmlns:r="http://schemas.openxmlformats.org/officeDocument/2006/relationships" xmlns:m="http://schemas.openxmlformats.org/officeDocument/2006/math" xmlns:v="urn:schemas-microsoft-com:vml" xmlns:wp14="http://schemas.microsoft.com/office/word/2010/wordprocessingDrawing" xmlns:wp="http://schemas.openxmlformats.org/drawingml/2006/wordprocessingDrawing" xmlns:w10="urn:schemas-microsoft-com:office:word" xmlns:w="http://schemas.openxmlformats.org/wordprocessingml/2006/main" xmlns:w14="http://schemas.microsoft.com/office/word/2010/wordml" xmlns:w15="http://schemas.microsoft.com/office/word/2012/wordml" xmlns:w16cex="http://schemas.microsoft.com/office/word/2018/wordml/cex" xmlns:w16cid="http://schemas.microsoft.com/office/word/2016/wordml/cid" xmlns:w16="http://schemas.microsoft.com/office/word/2018/wordml" xmlns:w16sdtdh="http://schemas.microsoft.com/office/word/2020/wordml/sdtdatahash" xmlns:w16se="http://schemas.microsoft.com/office/word/2015/wordml/symex" xmlns:wpg="http://schemas.microsoft.com/office/word/2010/wordprocessingGroup" xmlns:wpi="http://schemas.microsoft.com/office/word/2010/wordprocessingInk" xmlns:wne="http://schemas.microsoft.com/office/word/2006/wordml" xmlns:wps="http://schemas.microsoft.com/office/word/2010/wordprocessingShape" mc:Ignorable="w14 w15 w16se w16cid w16 w16cex w16sdtdh wp14">
   <w:p>
     <w:pPr>
       <w:pStyle w:val="Header"/>
@@ -444,11 +928,11 @@
             </wp:anchor>
           </w:drawing>
         </mc:Choice>
-        <mc:Fallback xmlns:mo="http://schemas.microsoft.com/office/mac/office/2008/main" xmlns:mv="urn:schemas-microsoft-com:mac:vml" xmlns:w15="http://schemas.microsoft.com/office/word/2012/wordml">
+        <mc:Fallback>
           <w:pict>
-            <v:line w14:anchorId="08361B15" id="Straight Connector 1" o:spid="_x0000_s1026" style="position:absolute;flip:y;z-index:251659264;visibility:visible;mso-wrap-style:square;mso-width-percent:0;mso-wrap-distance-left:9pt;mso-wrap-distance-top:0;mso-wrap-distance-right:9pt;mso-wrap-distance-bottom:0;mso-position-horizontal:absolute;mso-position-horizontal-relative:text;mso-position-vertical:absolute;mso-position-vertical-relative:text;mso-width-percent:0;mso-width-relative:margin" from="-76.95pt,9.05pt" to="544.1pt,9.25pt" o:gfxdata="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" strokecolor="black [3200]" strokeweight="2pt">
+            <v:line w14:anchorId="07187177" id="Straight Connector 1" o:spid="_x0000_s1026" style="position:absolute;flip:y;z-index:251659264;visibility:visible;mso-wrap-style:square;mso-width-percent:0;mso-wrap-distance-left:9pt;mso-wrap-distance-top:0;mso-wrap-distance-right:9pt;mso-wrap-distance-bottom:0;mso-position-horizontal:absolute;mso-position-horizontal-relative:text;mso-position-vertical:absolute;mso-position-vertical-relative:text;mso-width-percent:0;mso-width-relative:margin" from="-76.95pt,9.05pt" to="544.1pt,9.25pt" o:gfxdata="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" strokecolor="black [3200]" strokeweight="2pt">
               <v:stroke joinstyle="miter"/>
-              <v:shadow on="t" opacity="24903f" mv:blur="40005f" origin="-.5,-.5" offset="0,1.6pt"/>
+              <v:shadow on="t" color="black" opacity="24903f" origin="-.5,-.5" offset="0,1.6pt"/>
             </v:line>
           </w:pict>
         </mc:Fallback>
@@ -459,8 +943,8 @@
 </file>
 
 <file path=word/numbering.xml><?xml version="1.0" encoding="utf-8"?>
-<w:numbering xmlns:wpc="http://schemas.microsoft.com/office/word/2010/wordprocessingCanvas" xmlns:mc="http://schemas.openxmlformats.org/markup-compatibility/2006" xmlns:o="urn:schemas-microsoft-com:office:office" xmlns:r="http://schemas.openxmlformats.org/officeDocument/2006/relationships" xmlns:m="http://schemas.openxmlformats.org/officeDocument/2006/math" xmlns:v="urn:schemas-microsoft-com:vml" xmlns:wp14="http://schemas.microsoft.com/office/word/2010/wordprocessingDrawing" xmlns:wp="http://schemas.openxmlformats.org/drawingml/2006/wordprocessingDrawing" xmlns:w10="urn:schemas-microsoft-com:office:word" xmlns:w="http://schemas.openxmlformats.org/wordprocessingml/2006/main" xmlns:w14="http://schemas.microsoft.com/office/word/2010/wordml" xmlns:wpg="http://schemas.microsoft.com/office/word/2010/wordprocessingGroup" xmlns:wpi="http://schemas.microsoft.com/office/word/2010/wordprocessingInk" xmlns:wne="http://schemas.microsoft.com/office/word/2006/wordml" xmlns:wps="http://schemas.microsoft.com/office/word/2010/wordprocessingShape" mc:Ignorable="w14 wp14">
-  <w:abstractNum w:abstractNumId="0">
+<w:numbering xmlns:wpc="http://schemas.microsoft.com/office/word/2010/wordprocessingCanvas" xmlns:cx="http://schemas.microsoft.com/office/drawing/2014/chartex" xmlns:cx1="http://schemas.microsoft.com/office/drawing/2015/9/8/chartex" xmlns:cx2="http://schemas.microsoft.com/office/drawing/2015/10/21/chartex" xmlns:cx3="http://schemas.microsoft.com/office/drawing/2016/5/9/chartex" xmlns:cx4="http://schemas.microsoft.com/office/drawing/2016/5/10/chartex" xmlns:cx5="http://schemas.microsoft.com/office/drawing/2016/5/11/chartex" xmlns:cx6="http://schemas.microsoft.com/office/drawing/2016/5/12/chartex" xmlns:cx7="http://schemas.microsoft.com/office/drawing/2016/5/13/chartex" xmlns:cx8="http://schemas.microsoft.com/office/drawing/2016/5/14/chartex" xmlns:mc="http://schemas.openxmlformats.org/markup-compatibility/2006" xmlns:aink="http://schemas.microsoft.com/office/drawing/2016/ink" xmlns:am3d="http://schemas.microsoft.com/office/drawing/2017/model3d" xmlns:o="urn:schemas-microsoft-com:office:office" xmlns:r="http://schemas.openxmlformats.org/officeDocument/2006/relationships" xmlns:m="http://schemas.openxmlformats.org/officeDocument/2006/math" xmlns:v="urn:schemas-microsoft-com:vml" xmlns:wp14="http://schemas.microsoft.com/office/word/2010/wordprocessingDrawing" xmlns:wp="http://schemas.openxmlformats.org/drawingml/2006/wordprocessingDrawing" xmlns:w10="urn:schemas-microsoft-com:office:word" xmlns:w="http://schemas.openxmlformats.org/wordprocessingml/2006/main" xmlns:w14="http://schemas.microsoft.com/office/word/2010/wordml" xmlns:w15="http://schemas.microsoft.com/office/word/2012/wordml" xmlns:w16cex="http://schemas.microsoft.com/office/word/2018/wordml/cex" xmlns:w16cid="http://schemas.microsoft.com/office/word/2016/wordml/cid" xmlns:w16="http://schemas.microsoft.com/office/word/2018/wordml" xmlns:w16sdtdh="http://schemas.microsoft.com/office/word/2020/wordml/sdtdatahash" xmlns:w16se="http://schemas.microsoft.com/office/word/2015/wordml/symex" xmlns:wpg="http://schemas.microsoft.com/office/word/2010/wordprocessingGroup" xmlns:wpi="http://schemas.microsoft.com/office/word/2010/wordprocessingInk" xmlns:wne="http://schemas.microsoft.com/office/word/2006/wordml" xmlns:wps="http://schemas.microsoft.com/office/word/2010/wordprocessingShape" mc:Ignorable="w14 w15 w16se w16cid w16 w16cex w16sdtdh wp14">
+  <w:abstractNum w:abstractNumId="0" w15:restartNumberingAfterBreak="0">
     <w:nsid w:val="027622EF"/>
     <w:multiLevelType w:val="hybridMultilevel"/>
     <w:tmpl w:val="E4AE9760"/>
@@ -549,7 +1033,7 @@
       </w:pPr>
     </w:lvl>
   </w:abstractNum>
-  <w:abstractNum w:abstractNumId="1">
+  <w:abstractNum w:abstractNumId="1" w15:restartNumberingAfterBreak="0">
     <w:nsid w:val="09CC7F56"/>
     <w:multiLevelType w:val="hybridMultilevel"/>
     <w:tmpl w:val="A9FA4CF6"/>
@@ -638,7 +1122,7 @@
       </w:pPr>
     </w:lvl>
   </w:abstractNum>
-  <w:abstractNum w:abstractNumId="2">
+  <w:abstractNum w:abstractNumId="2" w15:restartNumberingAfterBreak="0">
     <w:nsid w:val="0D577632"/>
     <w:multiLevelType w:val="multilevel"/>
     <w:tmpl w:val="0F6ACC74"/>
@@ -773,7 +1257,7 @@
       </w:rPr>
     </w:lvl>
   </w:abstractNum>
-  <w:abstractNum w:abstractNumId="3">
+  <w:abstractNum w:abstractNumId="3" w15:restartNumberingAfterBreak="0">
     <w:nsid w:val="16295FD3"/>
     <w:multiLevelType w:val="hybridMultilevel"/>
     <w:tmpl w:val="D3C26468"/>
@@ -886,13 +1370,13 @@
       </w:rPr>
     </w:lvl>
   </w:abstractNum>
-  <w:abstractNum w:abstractNumId="4">
+  <w:abstractNum w:abstractNumId="4" w15:restartNumberingAfterBreak="0">
     <w:nsid w:val="19993321"/>
     <w:multiLevelType w:val="multilevel"/>
     <w:tmpl w:val="0F6ACC74"/>
     <w:numStyleLink w:val="GTCVstyle"/>
   </w:abstractNum>
-  <w:abstractNum w:abstractNumId="5">
+  <w:abstractNum w:abstractNumId="5" w15:restartNumberingAfterBreak="0">
     <w:nsid w:val="2B0058DE"/>
     <w:multiLevelType w:val="hybridMultilevel"/>
     <w:tmpl w:val="37FE5638"/>
@@ -981,7 +1465,7 @@
       </w:pPr>
     </w:lvl>
   </w:abstractNum>
-  <w:abstractNum w:abstractNumId="6">
+  <w:abstractNum w:abstractNumId="6" w15:restartNumberingAfterBreak="0">
     <w:nsid w:val="57E82562"/>
     <w:multiLevelType w:val="hybridMultilevel"/>
     <w:tmpl w:val="B7E212D2"/>
@@ -1094,7 +1578,7 @@
       </w:rPr>
     </w:lvl>
   </w:abstractNum>
-  <w:abstractNum w:abstractNumId="7">
+  <w:abstractNum w:abstractNumId="7" w15:restartNumberingAfterBreak="0">
     <w:nsid w:val="66825251"/>
     <w:multiLevelType w:val="hybridMultilevel"/>
     <w:tmpl w:val="7B588274"/>
@@ -1235,7 +1719,7 @@
 </file>
 
 <file path=word/styles.xml><?xml version="1.0" encoding="utf-8"?>
-<w:styles xmlns:mc="http://schemas.openxmlformats.org/markup-compatibility/2006" xmlns:r="http://schemas.openxmlformats.org/officeDocument/2006/relationships" xmlns:w="http://schemas.openxmlformats.org/wordprocessingml/2006/main" xmlns:w14="http://schemas.microsoft.com/office/word/2010/wordml" mc:Ignorable="w14">
+<w:styles xmlns:mc="http://schemas.openxmlformats.org/markup-compatibility/2006" xmlns:r="http://schemas.openxmlformats.org/officeDocument/2006/relationships" xmlns:w="http://schemas.openxmlformats.org/wordprocessingml/2006/main" xmlns:w14="http://schemas.microsoft.com/office/word/2010/wordml" xmlns:w15="http://schemas.microsoft.com/office/word/2012/wordml" xmlns:w16cex="http://schemas.microsoft.com/office/word/2018/wordml/cex" xmlns:w16cid="http://schemas.microsoft.com/office/word/2016/wordml/cid" xmlns:w16="http://schemas.microsoft.com/office/word/2018/wordml" xmlns:w16sdtdh="http://schemas.microsoft.com/office/word/2020/wordml/sdtdatahash" xmlns:w16se="http://schemas.microsoft.com/office/word/2015/wordml/symex" mc:Ignorable="w14 w15 w16se w16cid w16 w16cex w16sdtdh">
   <w:docDefaults>
     <w:rPrDefault>
       <w:rPr>
@@ -1247,586 +1731,383 @@
     </w:rPrDefault>
     <w:pPrDefault/>
   </w:docDefaults>
-  <w:latentStyles w:defLockedState="0" w:defUIPriority="99" w:defSemiHidden="1" w:defUnhideWhenUsed="1" w:defQFormat="0" w:count="267">
-    <w:lsdException w:name="Normal" w:semiHidden="0" w:uiPriority="0" w:unhideWhenUsed="0" w:qFormat="1"/>
-    <w:lsdException w:name="heading 1" w:semiHidden="0" w:uiPriority="9" w:unhideWhenUsed="0" w:qFormat="1"/>
-    <w:lsdException w:name="heading 2" w:uiPriority="9" w:qFormat="1"/>
-    <w:lsdException w:name="heading 3" w:uiPriority="9" w:qFormat="1"/>
-    <w:lsdException w:name="heading 4" w:uiPriority="9" w:qFormat="1"/>
-    <w:lsdException w:name="heading 5" w:uiPriority="9" w:qFormat="1"/>
-    <w:lsdException w:name="heading 6" w:uiPriority="9" w:qFormat="1"/>
-    <w:lsdException w:name="heading 7" w:uiPriority="9" w:qFormat="1"/>
-    <w:lsdException w:name="heading 8" w:uiPriority="9" w:qFormat="1"/>
-    <w:lsdException w:name="heading 9" w:uiPriority="9" w:qFormat="1"/>
-    <w:lsdException w:name="toc 1" w:uiPriority="39"/>
-    <w:lsdException w:name="toc 2" w:uiPriority="39"/>
-    <w:lsdException w:name="toc 3" w:uiPriority="39"/>
-    <w:lsdException w:name="toc 4" w:uiPriority="39"/>
-    <w:lsdException w:name="toc 5" w:uiPriority="39"/>
-    <w:lsdException w:name="toc 6" w:uiPriority="39"/>
-    <w:lsdException w:name="toc 7" w:uiPriority="39"/>
-    <w:lsdException w:name="toc 8" w:uiPriority="39"/>
-    <w:lsdException w:name="toc 9" w:uiPriority="39"/>
-    <w:lsdException w:name="caption" w:uiPriority="35" w:qFormat="1"/>
-    <w:lsdException w:name="Title" w:semiHidden="0" w:uiPriority="10" w:unhideWhenUsed="0" w:qFormat="1"/>
-    <w:lsdException w:name="Default Paragraph Font" w:uiPriority="1"/>
-    <w:lsdException w:name="Subtitle" w:semiHidden="0" w:uiPriority="11" w:unhideWhenUsed="0" w:qFormat="1"/>
-    <w:lsdException w:name="Strong" w:semiHidden="0" w:uiPriority="22" w:unhideWhenUsed="0" w:qFormat="1"/>
-    <w:lsdException w:name="Emphasis" w:semiHidden="0" w:uiPriority="20" w:unhideWhenUsed="0" w:qFormat="1"/>
-    <w:lsdException w:name="Table Grid" w:semiHidden="0" w:uiPriority="59" w:unhideWhenUsed="0"/>
-    <w:lsdException w:name="Placeholder Text" w:unhideWhenUsed="0"/>
-    <w:lsdException w:name="No Spacing" w:semiHidden="0" w:uiPriority="1" w:unhideWhenUsed="0" w:qFormat="1"/>
-    <w:lsdException w:name="Light Shading" w:semiHidden="0" w:uiPriority="60" w:unhideWhenUsed="0"/>
-    <w:lsdException w:name="Light List" w:semiHidden="0" w:uiPriority="61" w:unhideWhenUsed="0"/>
-    <w:lsdException w:name="Light Grid" w:semiHidden="0" w:uiPriority="62" w:unhideWhenUsed="0"/>
-    <w:lsdException w:name="Medium Shading 1" w:semiHidden="0" w:uiPriority="63" w:unhideWhenUsed="0"/>
-    <w:lsdException w:name="Medium Shading 2" w:semiHidden="0" w:uiPriority="64" w:unhideWhenUsed="0"/>
-    <w:lsdException w:name="Medium List 1" w:semiHidden="0" w:uiPriority="65" w:unhideWhenUsed="0"/>
-    <w:lsdException w:name="Medium List 2" w:semiHidden="0" w:uiPriority="66" w:unhideWhenUsed="0"/>
-    <w:lsdException w:name="Medium Grid 1" w:semiHidden="0" w:uiPriority="67" w:unhideWhenUsed="0"/>
-    <w:lsdException w:name="Medium Grid 2" w:semiHidden="0" w:uiPriority="68" w:unhideWhenUsed="0"/>
-    <w:lsdException w:name="Medium Grid 3" w:semiHidden="0" w:uiPriority="69" w:unhideWhenUsed="0"/>
-    <w:lsdException w:name="Dark List" w:semiHidden="0" w:uiPriority="70" w:unhideWhenUsed="0"/>
-    <w:lsdException w:name="Colorful Shading" w:semiHidden="0" w:uiPriority="71" w:unhideWhenUsed="0"/>
-    <w:lsdException w:name="Colorful List" w:semiHidden="0" w:uiPriority="72" w:unhideWhenUsed="0"/>
-    <w:lsdException w:name="Colorful Grid" w:semiHidden="0" w:uiPriority="73" w:unhideWhenUsed="0"/>
-    <w:lsdException w:name="Light Shading Accent 1" w:semiHidden="0" w:uiPriority="60" w:unhideWhenUsed="0"/>
-    <w:lsdException w:name="Light List Accent 1" w:semiHidden="0" w:uiPriority="61" w:unhideWhenUsed="0"/>
-    <w:lsdException w:name="Light Grid Accent 1" w:semiHidden="0" w:uiPriority="62" w:unhideWhenUsed="0"/>
-    <w:lsdException w:name="Medium Shading 1 Accent 1" w:semiHidden="0" w:uiPriority="63" w:unhideWhenUsed="0"/>
-    <w:lsdException w:name="Medium Shading 2 Accent 1" w:semiHidden="0" w:uiPriority="64" w:unhideWhenUsed="0"/>
-    <w:lsdException w:name="Medium List 1 Accent 1" w:semiHidden="0" w:uiPriority="65" w:unhideWhenUsed="0"/>
-    <w:lsdException w:name="Revision" w:unhideWhenUsed="0"/>
-    <w:lsdException w:name="List Paragraph" w:semiHidden="0" w:uiPriority="34" w:unhideWhenUsed="0" w:qFormat="1"/>
-    <w:lsdException w:name="Quote" w:semiHidden="0" w:uiPriority="29" w:unhideWhenUsed="0" w:qFormat="1"/>
-    <w:lsdException w:name="Intense Quote" w:semiHidden="0" w:uiPriority="30" w:unhideWhenUsed="0" w:qFormat="1"/>
-    <w:lsdException w:name="Medium List 2 Accent 1" w:semiHidden="0" w:uiPriority="66" w:unhideWhenUsed="0"/>
-    <w:lsdException w:name="Medium Grid 1 Accent 1" w:semiHidden="0" w:uiPriority="67" w:unhideWhenUsed="0"/>
-    <w:lsdException w:name="Medium Grid 2 Accent 1" w:semiHidden="0" w:uiPriority="68" w:unhideWhenUsed="0"/>
-    <w:lsdException w:name="Medium Grid 3 Accent 1" w:semiHidden="0" w:uiPriority="69" w:unhideWhenUsed="0"/>
-    <w:lsdException w:name="Dark List Accent 1" w:semiHidden="0" w:uiPriority="70" w:unhideWhenUsed="0"/>
-    <w:lsdException w:name="Colorful Shading Accent 1" w:semiHidden="0" w:uiPriority="71" w:unhideWhenUsed="0"/>
-    <w:lsdException w:name="Colorful List Accent 1" w:semiHidden="0" w:uiPriority="72" w:unhideWhenUsed="0"/>
-    <w:lsdException w:name="Colorful Grid Accent 1" w:semiHidden="0" w:uiPriority="73" w:unhideWhenUsed="0"/>
-    <w:lsdException w:name="Light Shading Accent 2" w:semiHidden="0" w:uiPriority="60" w:unhideWhenUsed="0"/>
-    <w:lsdException w:name="Light List Accent 2" w:semiHidden="0" w:uiPriority="61" w:unhideWhenUsed="0"/>
-    <w:lsdException w:name="Light Grid Accent 2" w:semiHidden="0" w:uiPriority="62" w:unhideWhenUsed="0"/>
-    <w:lsdException w:name="Medium Shading 1 Accent 2" w:semiHidden="0" w:uiPriority="63" w:unhideWhenUsed="0"/>
-    <w:lsdException w:name="Medium Shading 2 Accent 2" w:semiHidden="0" w:uiPriority="64" w:unhideWhenUsed="0"/>
-    <w:lsdException w:name="Medium List 1 Accent 2" w:semiHidden="0" w:uiPriority="65" w:unhideWhenUsed="0"/>
-    <w:lsdException w:name="Medium List 2 Accent 2" w:semiHidden="0" w:uiPriority="66" w:unhideWhenUsed="0"/>
-    <w:lsdException w:name="Medium Grid 1 Accent 2" w:semiHidden="0" w:uiPriority="67" w:unhideWhenUsed="0"/>
-    <w:lsdException w:name="Medium Grid 2 Accent 2" w:semiHidden="0" w:uiPriority="68" w:unhideWhenUsed="0"/>
-    <w:lsdException w:name="Medium Grid 3 Accent 2" w:semiHidden="0" w:uiPriority="69" w:unhideWhenUsed="0"/>
-    <w:lsdException w:name="Dark List Accent 2" w:semiHidden="0" w:uiPriority="70" w:unhideWhenUsed="0"/>
-    <w:lsdException w:name="Colorful Shading Accent 2" w:semiHidden="0" w:uiPriority="71" w:unhideWhenUsed="0"/>
-    <w:lsdException w:name="Colorful List Accent 2" w:semiHidden="0" w:uiPriority="72" w:unhideWhenUsed="0"/>
-    <w:lsdException w:name="Colorful Grid Accent 2" w:semiHidden="0" w:uiPriority="73" w:unhideWhenUsed="0"/>
-    <w:lsdException w:name="Light Shading Accent 3" w:semiHidden="0" w:uiPriority="60" w:unhideWhenUsed="0"/>
-    <w:lsdException w:name="Light List Accent 3" w:semiHidden="0" w:uiPriority="61" w:unhideWhenUsed="0"/>
-    <w:lsdException w:name="Light Grid Accent 3" w:semiHidden="0" w:uiPriority="62" w:unhideWhenUsed="0"/>
-    <w:lsdException w:name="Medium Shading 1 Accent 3" w:semiHidden="0" w:uiPriority="63" w:unhideWhenUsed="0"/>
-    <w:lsdException w:name="Medium Shading 2 Accent 3" w:semiHidden="0" w:uiPriority="64" w:unhideWhenUsed="0"/>
-    <w:lsdException w:name="Medium List 1 Accent 3" w:semiHidden="0" w:uiPriority="65" w:unhideWhenUsed="0"/>
-    <w:lsdException w:name="Medium List 2 Accent 3" w:semiHidden="0" w:uiPriority="66" w:unhideWhenUsed="0"/>
-    <w:lsdException w:name="Medium Grid 1 Accent 3" w:semiHidden="0" w:uiPriority="67" w:unhideWhenUsed="0"/>
-    <w:lsdException w:name="Medium Grid 2 Accent 3" w:semiHidden="0" w:uiPriority="68" w:unhideWhenUsed="0"/>
-    <w:lsdException w:name="Medium Grid 3 Accent 3" w:semiHidden="0" w:uiPriority="69" w:unhideWhenUsed="0"/>
-    <w:lsdException w:name="Dark List Accent 3" w:semiHidden="0" w:uiPriority="70" w:unhideWhenUsed="0"/>
-    <w:lsdException w:name="Colorful Shading Accent 3" w:semiHidden="0" w:uiPriority="71" w:unhideWhenUsed="0"/>
-    <w:lsdException w:name="Colorful List Accent 3" w:semiHidden="0" w:uiPriority="72" w:unhideWhenUsed="0"/>
-    <w:lsdException w:name="Colorful Grid Accent 3" w:semiHidden="0" w:uiPriority="73" w:unhideWhenUsed="0"/>
-    <w:lsdException w:name="Light Shading Accent 4" w:semiHidden="0" w:uiPriority="60" w:unhideWhenUsed="0"/>
-    <w:lsdException w:name="Light List Accent 4" w:semiHidden="0" w:uiPriority="61" w:unhideWhenUsed="0"/>
-    <w:lsdException w:name="Light Grid Accent 4" w:semiHidden="0" w:uiPriority="62" w:unhideWhenUsed="0"/>
-    <w:lsdException w:name="Medium Shading 1 Accent 4" w:semiHidden="0" w:uiPriority="63" w:unhideWhenUsed="0"/>
-    <w:lsdException w:name="Medium Shading 2 Accent 4" w:semiHidden="0" w:uiPriority="64" w:unhideWhenUsed="0"/>
-    <w:lsdException w:name="Medium List 1 Accent 4" w:semiHidden="0" w:uiPriority="65" w:unhideWhenUsed="0"/>
-    <w:lsdException w:name="Medium List 2 Accent 4" w:semiHidden="0" w:uiPriority="66" w:unhideWhenUsed="0"/>
-    <w:lsdException w:name="Medium Grid 1 Accent 4" w:semiHidden="0" w:uiPriority="67" w:unhideWhenUsed="0"/>
-    <w:lsdException w:name="Medium Grid 2 Accent 4" w:semiHidden="0" w:uiPriority="68" w:unhideWhenUsed="0"/>
-    <w:lsdException w:name="Medium Grid 3 Accent 4" w:semiHidden="0" w:uiPriority="69" w:unhideWhenUsed="0"/>
-    <w:lsdException w:name="Dark List Accent 4" w:semiHidden="0" w:uiPriority="70" w:unhideWhenUsed="0"/>
-    <w:lsdException w:name="Colorful Shading Accent 4" w:semiHidden="0" w:uiPriority="71" w:unhideWhenUsed="0"/>
-    <w:lsdException w:name="Colorful List Accent 4" w:semiHidden="0" w:uiPriority="72" w:unhideWhenUsed="0"/>
-    <w:lsdException w:name="Colorful Grid Accent 4" w:semiHidden="0" w:uiPriority="73" w:unhideWhenUsed="0"/>
-    <w:lsdException w:name="Light Shading Accent 5" w:semiHidden="0" w:uiPriority="60" w:unhideWhenUsed="0"/>
-    <w:lsdException w:name="Light List Accent 5" w:semiHidden="0" w:uiPriority="61" w:unhideWhenUsed="0"/>
-    <w:lsdException w:name="Light Grid Accent 5" w:semiHidden="0" w:uiPriority="62" w:unhideWhenUsed="0"/>
-    <w:lsdException w:name="Medium Shading 1 Accent 5" w:semiHidden="0" w:uiPriority="63" w:unhideWhenUsed="0"/>
-    <w:lsdException w:name="Medium Shading 2 Accent 5" w:semiHidden="0" w:uiPriority="64" w:unhideWhenUsed="0"/>
-    <w:lsdException w:name="Medium List 1 Accent 5" w:semiHidden="0" w:uiPriority="65" w:unhideWhenUsed="0"/>
-    <w:lsdException w:name="Medium List 2 Accent 5" w:semiHidden="0" w:uiPriority="66" w:unhideWhenUsed="0"/>
-    <w:lsdException w:name="Medium Grid 1 Accent 5" w:semiHidden="0" w:uiPriority="67" w:unhideWhenUsed="0"/>
-    <w:lsdException w:name="Medium Grid 2 Accent 5" w:semiHidden="0" w:uiPriority="68" w:unhideWhenUsed="0"/>
-    <w:lsdException w:name="Medium Grid 3 Accent 5" w:semiHidden="0" w:uiPriority="69" w:unhideWhenUsed="0"/>
-    <w:lsdException w:name="Dark List Accent 5" w:semiHidden="0" w:uiPriority="70" w:unhideWhenUsed="0"/>
-    <w:lsdException w:name="Colorful Shading Accent 5" w:semiHidden="0" w:uiPriority="71" w:unhideWhenUsed="0"/>
-    <w:lsdException w:name="Colorful List Accent 5" w:semiHidden="0" w:uiPriority="72" w:unhideWhenUsed="0"/>
-    <w:lsdException w:name="Colorful Grid Accent 5" w:semiHidden="0" w:uiPriority="73" w:unhideWhenUsed="0"/>
-    <w:lsdException w:name="Light Shading Accent 6" w:semiHidden="0" w:uiPriority="60" w:unhideWhenUsed="0"/>
-    <w:lsdException w:name="Light List Accent 6" w:semiHidden="0" w:uiPriority="61" w:unhideWhenUsed="0"/>
-    <w:lsdException w:name="Light Grid Accent 6" w:semiHidden="0" w:uiPriority="62" w:unhideWhenUsed="0"/>
-    <w:lsdException w:name="Medium Shading 1 Accent 6" w:semiHidden="0" w:uiPriority="63" w:unhideWhenUsed="0"/>
-    <w:lsdException w:name="Medium Shading 2 Accent 6" w:semiHidden="0" w:uiPriority="64" w:unhideWhenUsed="0"/>
-    <w:lsdException w:name="Medium List 1 Accent 6" w:semiHidden="0" w:uiPriority="65" w:unhideWhenUsed="0"/>
-    <w:lsdException w:name="Medium List 2 Accent 6" w:semiHidden="0" w:uiPriority="66" w:unhideWhenUsed="0"/>
-    <w:lsdException w:name="Medium Grid 1 Accent 6" w:semiHidden="0" w:uiPriority="67" w:unhideWhenUsed="0"/>
-    <w:lsdException w:name="Medium Grid 2 Accent 6" w:semiHidden="0" w:uiPriority="68" w:unhideWhenUsed="0"/>
-    <w:lsdException w:name="Medium Grid 3 Accent 6" w:semiHidden="0" w:uiPriority="69" w:unhideWhenUsed="0"/>
-    <w:lsdException w:name="Dark List Accent 6" w:semiHidden="0" w:uiPriority="70" w:unhideWhenUsed="0"/>
-    <w:lsdException w:name="Colorful Shading Accent 6" w:semiHidden="0" w:uiPriority="71" w:unhideWhenUsed="0"/>
-    <w:lsdException w:name="Colorful List Accent 6" w:semiHidden="0" w:uiPriority="72" w:unhideWhenUsed="0"/>
-    <w:lsdException w:name="Colorful Grid Accent 6" w:semiHidden="0" w:uiPriority="73" w:unhideWhenUsed="0"/>
-    <w:lsdException w:name="Subtle Emphasis" w:semiHidden="0" w:uiPriority="19" w:unhideWhenUsed="0" w:qFormat="1"/>
-    <w:lsdException w:name="Intense Emphasis" w:semiHidden="0" w:uiPriority="21" w:unhideWhenUsed="0" w:qFormat="1"/>
-    <w:lsdException w:name="Subtle Reference" w:semiHidden="0" w:uiPriority="31" w:unhideWhenUsed="0" w:qFormat="1"/>
-    <w:lsdException w:name="Intense Reference" w:semiHidden="0" w:uiPriority="32" w:unhideWhenUsed="0" w:qFormat="1"/>
-    <w:lsdException w:name="Book Title" w:semiHidden="0" w:uiPriority="33" w:unhideWhenUsed="0" w:qFormat="1"/>
-    <w:lsdException w:name="Bibliography" w:uiPriority="37"/>
-    <w:lsdException w:name="TOC Heading" w:uiPriority="39" w:qFormat="1"/>
-  </w:latentStyles>
-  <w:style w:type="paragraph" w:default="1" w:styleId="Normal">
-    <w:name w:val="Normal"/>
-    <w:next w:val="Heading1"/>
-    <w:qFormat/>
-    <w:rsid w:val="007C2DDA"/>
-    <w:rPr>
-      <w:rFonts w:eastAsiaTheme="minorHAnsi"/>
-      <w:sz w:val="22"/>
-      <w:szCs w:val="22"/>
-      <w:lang w:eastAsia="en-US"/>
-    </w:rPr>
-  </w:style>
-  <w:style w:type="paragraph" w:styleId="Heading1">
-    <w:name w:val="heading 1"/>
-    <w:next w:val="Normal"/>
-    <w:link w:val="Heading1Char"/>
-    <w:uiPriority w:val="9"/>
-    <w:qFormat/>
-    <w:rsid w:val="007C2DDA"/>
-    <w:pPr>
-      <w:numPr>
-        <w:numId w:val="2"/>
-      </w:numPr>
-      <w:outlineLvl w:val="0"/>
-    </w:pPr>
-    <w:rPr>
-      <w:rFonts w:ascii="Calibri" w:eastAsiaTheme="minorHAnsi" w:hAnsi="Calibri"/>
-      <w:b/>
-      <w:sz w:val="22"/>
-      <w:szCs w:val="22"/>
-      <w:lang w:eastAsia="en-US"/>
-    </w:rPr>
-  </w:style>
-  <w:style w:type="paragraph" w:styleId="Heading2">
-    <w:name w:val="heading 2"/>
-    <w:basedOn w:val="Heading1"/>
-    <w:link w:val="Heading2Char"/>
-    <w:uiPriority w:val="9"/>
-    <w:semiHidden/>
-    <w:unhideWhenUsed/>
-    <w:qFormat/>
-    <w:rsid w:val="007C2DDA"/>
-    <w:pPr>
-      <w:keepNext/>
-      <w:keepLines/>
-      <w:numPr>
-        <w:ilvl w:val="1"/>
-      </w:numPr>
-      <w:outlineLvl w:val="1"/>
-    </w:pPr>
-    <w:rPr>
-      <w:rFonts w:asciiTheme="minorHAnsi" w:eastAsiaTheme="majorEastAsia" w:hAnsiTheme="minorHAnsi" w:cstheme="majorBidi"/>
-      <w:bCs/>
-      <w:szCs w:val="26"/>
-    </w:rPr>
-  </w:style>
-  <w:style w:type="character" w:default="1" w:styleId="DefaultParagraphFont">
-    <w:name w:val="Default Paragraph Font"/>
-    <w:uiPriority w:val="1"/>
-    <w:semiHidden/>
-    <w:unhideWhenUsed/>
-  </w:style>
-  <w:style w:type="table" w:default="1" w:styleId="TableNormal">
-    <w:name w:val="Normal Table"/>
-    <w:uiPriority w:val="99"/>
-    <w:semiHidden/>
-    <w:unhideWhenUsed/>
-    <w:tblPr>
-      <w:tblInd w:w="0" w:type="dxa"/>
-      <w:tblCellMar>
-        <w:top w:w="0" w:type="dxa"/>
-        <w:left w:w="108" w:type="dxa"/>
-        <w:bottom w:w="0" w:type="dxa"/>
-        <w:right w:w="108" w:type="dxa"/>
-      </w:tblCellMar>
-    </w:tblPr>
-  </w:style>
-  <w:style w:type="numbering" w:default="1" w:styleId="NoList">
-    <w:name w:val="No List"/>
-    <w:uiPriority w:val="99"/>
-    <w:semiHidden/>
-    <w:unhideWhenUsed/>
-  </w:style>
-  <w:style w:type="character" w:customStyle="1" w:styleId="Heading1Char">
-    <w:name w:val="Heading 1 Char"/>
-    <w:basedOn w:val="DefaultParagraphFont"/>
-    <w:link w:val="Heading1"/>
-    <w:uiPriority w:val="9"/>
-    <w:rsid w:val="007C2DDA"/>
-    <w:rPr>
-      <w:rFonts w:ascii="Calibri" w:eastAsiaTheme="minorHAnsi" w:hAnsi="Calibri"/>
-      <w:b/>
-      <w:sz w:val="22"/>
-      <w:szCs w:val="22"/>
-      <w:lang w:eastAsia="en-US"/>
-    </w:rPr>
-  </w:style>
-  <w:style w:type="character" w:customStyle="1" w:styleId="Heading2Char">
-    <w:name w:val="Heading 2 Char"/>
-    <w:basedOn w:val="DefaultParagraphFont"/>
-    <w:link w:val="Heading2"/>
-    <w:uiPriority w:val="9"/>
-    <w:semiHidden/>
-    <w:rsid w:val="007C2DDA"/>
-    <w:rPr>
-      <w:rFonts w:eastAsiaTheme="majorEastAsia" w:cstheme="majorBidi"/>
-      <w:b/>
-      <w:bCs/>
-      <w:sz w:val="22"/>
-      <w:szCs w:val="26"/>
-      <w:lang w:eastAsia="en-US"/>
-    </w:rPr>
-  </w:style>
-  <w:style w:type="numbering" w:customStyle="1" w:styleId="GTCVstyle">
-    <w:name w:val="GT CV style"/>
-    <w:uiPriority w:val="99"/>
-    <w:rsid w:val="007C2DDA"/>
-    <w:pPr>
-      <w:numPr>
-        <w:numId w:val="1"/>
-      </w:numPr>
-    </w:pPr>
-  </w:style>
-  <w:style w:type="paragraph" w:styleId="ListParagraph">
-    <w:name w:val="List Paragraph"/>
-    <w:basedOn w:val="Normal"/>
-    <w:uiPriority w:val="34"/>
-    <w:qFormat/>
-    <w:rsid w:val="007C2DDA"/>
-    <w:pPr>
-      <w:ind w:left="720"/>
-      <w:contextualSpacing/>
-    </w:pPr>
-  </w:style>
-  <w:style w:type="paragraph" w:styleId="FootnoteText">
-    <w:name w:val="footnote text"/>
-    <w:basedOn w:val="Normal"/>
-    <w:link w:val="FootnoteTextChar"/>
-    <w:uiPriority w:val="99"/>
-    <w:semiHidden/>
-    <w:unhideWhenUsed/>
-    <w:rsid w:val="007C2DDA"/>
-    <w:rPr>
-      <w:sz w:val="20"/>
-      <w:szCs w:val="20"/>
-    </w:rPr>
-  </w:style>
-  <w:style w:type="character" w:customStyle="1" w:styleId="FootnoteTextChar">
-    <w:name w:val="Footnote Text Char"/>
-    <w:basedOn w:val="DefaultParagraphFont"/>
-    <w:link w:val="FootnoteText"/>
-    <w:uiPriority w:val="99"/>
-    <w:semiHidden/>
-    <w:rsid w:val="007C2DDA"/>
-    <w:rPr>
-      <w:rFonts w:eastAsiaTheme="minorHAnsi"/>
-      <w:sz w:val="20"/>
-      <w:szCs w:val="20"/>
-      <w:lang w:eastAsia="en-US"/>
-    </w:rPr>
-  </w:style>
-  <w:style w:type="character" w:styleId="FootnoteReference">
-    <w:name w:val="footnote reference"/>
-    <w:basedOn w:val="DefaultParagraphFont"/>
-    <w:uiPriority w:val="99"/>
-    <w:semiHidden/>
-    <w:unhideWhenUsed/>
-    <w:rsid w:val="007C2DDA"/>
-    <w:rPr>
-      <w:vertAlign w:val="superscript"/>
-    </w:rPr>
-  </w:style>
-  <w:style w:type="table" w:styleId="TableGrid">
-    <w:name w:val="Table Grid"/>
-    <w:basedOn w:val="TableNormal"/>
-    <w:uiPriority w:val="59"/>
-    <w:rsid w:val="007C2DDA"/>
-    <w:rPr>
-      <w:rFonts w:eastAsiaTheme="minorHAnsi"/>
-      <w:sz w:val="22"/>
-      <w:szCs w:val="22"/>
-      <w:lang w:eastAsia="en-US"/>
-    </w:rPr>
-    <w:tblPr>
-      <w:tblBorders>
-        <w:top w:val="single" w:sz="4" w:space="0" w:color="auto"/>
-        <w:left w:val="single" w:sz="4" w:space="0" w:color="auto"/>
-        <w:bottom w:val="single" w:sz="4" w:space="0" w:color="auto"/>
-        <w:right w:val="single" w:sz="4" w:space="0" w:color="auto"/>
-        <w:insideH w:val="single" w:sz="4" w:space="0" w:color="auto"/>
-        <w:insideV w:val="single" w:sz="4" w:space="0" w:color="auto"/>
-      </w:tblBorders>
-    </w:tblPr>
-  </w:style>
-  <w:style w:type="paragraph" w:styleId="Header">
-    <w:name w:val="header"/>
-    <w:basedOn w:val="Normal"/>
-    <w:link w:val="HeaderChar"/>
-    <w:uiPriority w:val="99"/>
-    <w:unhideWhenUsed/>
-    <w:rsid w:val="00A96B88"/>
-    <w:pPr>
-      <w:tabs>
-        <w:tab w:val="center" w:pos="4680"/>
-        <w:tab w:val="right" w:pos="9360"/>
-      </w:tabs>
-    </w:pPr>
-  </w:style>
-  <w:style w:type="character" w:customStyle="1" w:styleId="HeaderChar">
-    <w:name w:val="Header Char"/>
-    <w:basedOn w:val="DefaultParagraphFont"/>
-    <w:link w:val="Header"/>
-    <w:uiPriority w:val="99"/>
-    <w:rsid w:val="00A96B88"/>
-    <w:rPr>
-      <w:rFonts w:eastAsiaTheme="minorHAnsi"/>
-      <w:sz w:val="22"/>
-      <w:szCs w:val="22"/>
-      <w:lang w:eastAsia="en-US"/>
-    </w:rPr>
-  </w:style>
-  <w:style w:type="paragraph" w:styleId="Footer">
-    <w:name w:val="footer"/>
-    <w:basedOn w:val="Normal"/>
-    <w:link w:val="FooterChar"/>
-    <w:uiPriority w:val="99"/>
-    <w:unhideWhenUsed/>
-    <w:rsid w:val="00A96B88"/>
-    <w:pPr>
-      <w:tabs>
-        <w:tab w:val="center" w:pos="4680"/>
-        <w:tab w:val="right" w:pos="9360"/>
-      </w:tabs>
-    </w:pPr>
-  </w:style>
-  <w:style w:type="character" w:customStyle="1" w:styleId="FooterChar">
-    <w:name w:val="Footer Char"/>
-    <w:basedOn w:val="DefaultParagraphFont"/>
-    <w:link w:val="Footer"/>
-    <w:uiPriority w:val="99"/>
-    <w:rsid w:val="00A96B88"/>
-    <w:rPr>
-      <w:rFonts w:eastAsiaTheme="minorHAnsi"/>
-      <w:sz w:val="22"/>
-      <w:szCs w:val="22"/>
-      <w:lang w:eastAsia="en-US"/>
-    </w:rPr>
-  </w:style>
-  <w:style w:type="paragraph" w:styleId="BalloonText">
-    <w:name w:val="Balloon Text"/>
-    <w:basedOn w:val="Normal"/>
-    <w:link w:val="BalloonTextChar"/>
-    <w:uiPriority w:val="99"/>
-    <w:semiHidden/>
-    <w:unhideWhenUsed/>
-    <w:rsid w:val="00B65983"/>
-    <w:rPr>
-      <w:rFonts w:ascii="Tahoma" w:hAnsi="Tahoma" w:cs="Tahoma"/>
-      <w:sz w:val="16"/>
-      <w:szCs w:val="16"/>
-    </w:rPr>
-  </w:style>
-  <w:style w:type="character" w:customStyle="1" w:styleId="BalloonTextChar">
-    <w:name w:val="Balloon Text Char"/>
-    <w:basedOn w:val="DefaultParagraphFont"/>
-    <w:link w:val="BalloonText"/>
-    <w:uiPriority w:val="99"/>
-    <w:semiHidden/>
-    <w:rsid w:val="00B65983"/>
-    <w:rPr>
-      <w:rFonts w:ascii="Tahoma" w:eastAsiaTheme="minorHAnsi" w:hAnsi="Tahoma" w:cs="Tahoma"/>
-      <w:sz w:val="16"/>
-      <w:szCs w:val="16"/>
-      <w:lang w:eastAsia="en-US"/>
-    </w:rPr>
-  </w:style>
-  <w:style w:type="character" w:styleId="Hyperlink">
-    <w:name w:val="Hyperlink"/>
-    <w:basedOn w:val="DefaultParagraphFont"/>
-    <w:uiPriority w:val="99"/>
-    <w:unhideWhenUsed/>
-    <w:rsid w:val="00E6255D"/>
-    <w:rPr>
-      <w:color w:val="0563C1" w:themeColor="hyperlink"/>
-      <w:u w:val="single"/>
-    </w:rPr>
-  </w:style>
-</w:styles>
-</file>
-
-<file path=word/stylesWithEffects.xml><?xml version="1.0" encoding="utf-8"?>
-<w:styles xmlns:wpc="http://schemas.microsoft.com/office/word/2010/wordprocessingCanvas" xmlns:mc="http://schemas.openxmlformats.org/markup-compatibility/2006" xmlns:o="urn:schemas-microsoft-com:office:office" xmlns:r="http://schemas.openxmlformats.org/officeDocument/2006/relationships" xmlns:m="http://schemas.openxmlformats.org/officeDocument/2006/math" xmlns:v="urn:schemas-microsoft-com:vml" xmlns:wp14="http://schemas.microsoft.com/office/word/2010/wordprocessingDrawing" xmlns:wp="http://schemas.openxmlformats.org/drawingml/2006/wordprocessingDrawing" xmlns:w10="urn:schemas-microsoft-com:office:word" xmlns:w="http://schemas.openxmlformats.org/wordprocessingml/2006/main" xmlns:w14="http://schemas.microsoft.com/office/word/2010/wordml" xmlns:wpg="http://schemas.microsoft.com/office/word/2010/wordprocessingGroup" xmlns:wpi="http://schemas.microsoft.com/office/word/2010/wordprocessingInk" xmlns:wne="http://schemas.microsoft.com/office/word/2006/wordml" xmlns:wps="http://schemas.microsoft.com/office/word/2010/wordprocessingShape" mc:Ignorable="w14 wp14">
-  <w:docDefaults>
-    <w:rPrDefault>
-      <w:rPr>
-        <w:rFonts w:asciiTheme="minorHAnsi" w:eastAsiaTheme="minorEastAsia" w:hAnsiTheme="minorHAnsi" w:cstheme="minorBidi"/>
-        <w:sz w:val="24"/>
-        <w:szCs w:val="24"/>
-        <w:lang w:val="en-US" w:eastAsia="zh-CN" w:bidi="ar-SA"/>
-      </w:rPr>
-    </w:rPrDefault>
-    <w:pPrDefault/>
-  </w:docDefaults>
-  <w:latentStyles w:defLockedState="0" w:defUIPriority="99" w:defSemiHidden="1" w:defUnhideWhenUsed="1" w:defQFormat="0" w:count="267">
-    <w:lsdException w:name="Normal" w:semiHidden="0" w:uiPriority="0" w:unhideWhenUsed="0" w:qFormat="1"/>
-    <w:lsdException w:name="heading 1" w:semiHidden="0" w:uiPriority="9" w:unhideWhenUsed="0" w:qFormat="1"/>
-    <w:lsdException w:name="heading 2" w:uiPriority="9" w:qFormat="1"/>
-    <w:lsdException w:name="heading 3" w:uiPriority="9" w:qFormat="1"/>
-    <w:lsdException w:name="heading 4" w:uiPriority="9" w:qFormat="1"/>
-    <w:lsdException w:name="heading 5" w:uiPriority="9" w:qFormat="1"/>
-    <w:lsdException w:name="heading 6" w:uiPriority="9" w:qFormat="1"/>
-    <w:lsdException w:name="heading 7" w:uiPriority="9" w:qFormat="1"/>
-    <w:lsdException w:name="heading 8" w:uiPriority="9" w:qFormat="1"/>
-    <w:lsdException w:name="heading 9" w:uiPriority="9" w:qFormat="1"/>
-    <w:lsdException w:name="toc 1" w:uiPriority="39"/>
-    <w:lsdException w:name="toc 2" w:uiPriority="39"/>
-    <w:lsdException w:name="toc 3" w:uiPriority="39"/>
-    <w:lsdException w:name="toc 4" w:uiPriority="39"/>
-    <w:lsdException w:name="toc 5" w:uiPriority="39"/>
-    <w:lsdException w:name="toc 6" w:uiPriority="39"/>
-    <w:lsdException w:name="toc 7" w:uiPriority="39"/>
-    <w:lsdException w:name="toc 8" w:uiPriority="39"/>
-    <w:lsdException w:name="toc 9" w:uiPriority="39"/>
-    <w:lsdException w:name="caption" w:uiPriority="35" w:qFormat="1"/>
-    <w:lsdException w:name="Title" w:semiHidden="0" w:uiPriority="10" w:unhideWhenUsed="0" w:qFormat="1"/>
-    <w:lsdException w:name="Default Paragraph Font" w:uiPriority="1"/>
-    <w:lsdException w:name="Subtitle" w:semiHidden="0" w:uiPriority="11" w:unhideWhenUsed="0" w:qFormat="1"/>
-    <w:lsdException w:name="Strong" w:semiHidden="0" w:uiPriority="22" w:unhideWhenUsed="0" w:qFormat="1"/>
-    <w:lsdException w:name="Emphasis" w:semiHidden="0" w:uiPriority="20" w:unhideWhenUsed="0" w:qFormat="1"/>
-    <w:lsdException w:name="Table Grid" w:semiHidden="0" w:uiPriority="59" w:unhideWhenUsed="0"/>
-    <w:lsdException w:name="Placeholder Text" w:unhideWhenUsed="0"/>
-    <w:lsdException w:name="No Spacing" w:semiHidden="0" w:uiPriority="1" w:unhideWhenUsed="0" w:qFormat="1"/>
-    <w:lsdException w:name="Light Shading" w:semiHidden="0" w:uiPriority="60" w:unhideWhenUsed="0"/>
-    <w:lsdException w:name="Light List" w:semiHidden="0" w:uiPriority="61" w:unhideWhenUsed="0"/>
-    <w:lsdException w:name="Light Grid" w:semiHidden="0" w:uiPriority="62" w:unhideWhenUsed="0"/>
-    <w:lsdException w:name="Medium Shading 1" w:semiHidden="0" w:uiPriority="63" w:unhideWhenUsed="0"/>
-    <w:lsdException w:name="Medium Shading 2" w:semiHidden="0" w:uiPriority="64" w:unhideWhenUsed="0"/>
-    <w:lsdException w:name="Medium List 1" w:semiHidden="0" w:uiPriority="65" w:unhideWhenUsed="0"/>
-    <w:lsdException w:name="Medium List 2" w:semiHidden="0" w:uiPriority="66" w:unhideWhenUsed="0"/>
-    <w:lsdException w:name="Medium Grid 1" w:semiHidden="0" w:uiPriority="67" w:unhideWhenUsed="0"/>
-    <w:lsdException w:name="Medium Grid 2" w:semiHidden="0" w:uiPriority="68" w:unhideWhenUsed="0"/>
-    <w:lsdException w:name="Medium Grid 3" w:semiHidden="0" w:uiPriority="69" w:unhideWhenUsed="0"/>
-    <w:lsdException w:name="Dark List" w:semiHidden="0" w:uiPriority="70" w:unhideWhenUsed="0"/>
-    <w:lsdException w:name="Colorful Shading" w:semiHidden="0" w:uiPriority="71" w:unhideWhenUsed="0"/>
-    <w:lsdException w:name="Colorful List" w:semiHidden="0" w:uiPriority="72" w:unhideWhenUsed="0"/>
-    <w:lsdException w:name="Colorful Grid" w:semiHidden="0" w:uiPriority="73" w:unhideWhenUsed="0"/>
-    <w:lsdException w:name="Light Shading Accent 1" w:semiHidden="0" w:uiPriority="60" w:unhideWhenUsed="0"/>
-    <w:lsdException w:name="Light List Accent 1" w:semiHidden="0" w:uiPriority="61" w:unhideWhenUsed="0"/>
-    <w:lsdException w:name="Light Grid Accent 1" w:semiHidden="0" w:uiPriority="62" w:unhideWhenUsed="0"/>
-    <w:lsdException w:name="Medium Shading 1 Accent 1" w:semiHidden="0" w:uiPriority="63" w:unhideWhenUsed="0"/>
-    <w:lsdException w:name="Medium Shading 2 Accent 1" w:semiHidden="0" w:uiPriority="64" w:unhideWhenUsed="0"/>
-    <w:lsdException w:name="Medium List 1 Accent 1" w:semiHidden="0" w:uiPriority="65" w:unhideWhenUsed="0"/>
-    <w:lsdException w:name="Revision" w:unhideWhenUsed="0"/>
-    <w:lsdException w:name="List Paragraph" w:semiHidden="0" w:uiPriority="34" w:unhideWhenUsed="0" w:qFormat="1"/>
-    <w:lsdException w:name="Quote" w:semiHidden="0" w:uiPriority="29" w:unhideWhenUsed="0" w:qFormat="1"/>
-    <w:lsdException w:name="Intense Quote" w:semiHidden="0" w:uiPriority="30" w:unhideWhenUsed="0" w:qFormat="1"/>
-    <w:lsdException w:name="Medium List 2 Accent 1" w:semiHidden="0" w:uiPriority="66" w:unhideWhenUsed="0"/>
-    <w:lsdException w:name="Medium Grid 1 Accent 1" w:semiHidden="0" w:uiPriority="67" w:unhideWhenUsed="0"/>
-    <w:lsdException w:name="Medium Grid 2 Accent 1" w:semiHidden="0" w:uiPriority="68" w:unhideWhenUsed="0"/>
-    <w:lsdException w:name="Medium Grid 3 Accent 1" w:semiHidden="0" w:uiPriority="69" w:unhideWhenUsed="0"/>
-    <w:lsdException w:name="Dark List Accent 1" w:semiHidden="0" w:uiPriority="70" w:unhideWhenUsed="0"/>
-    <w:lsdException w:name="Colorful Shading Accent 1" w:semiHidden="0" w:uiPriority="71" w:unhideWhenUsed="0"/>
-    <w:lsdException w:name="Colorful List Accent 1" w:semiHidden="0" w:uiPriority="72" w:unhideWhenUsed="0"/>
-    <w:lsdException w:name="Colorful Grid Accent 1" w:semiHidden="0" w:uiPriority="73" w:unhideWhenUsed="0"/>
-    <w:lsdException w:name="Light Shading Accent 2" w:semiHidden="0" w:uiPriority="60" w:unhideWhenUsed="0"/>
-    <w:lsdException w:name="Light List Accent 2" w:semiHidden="0" w:uiPriority="61" w:unhideWhenUsed="0"/>
-    <w:lsdException w:name="Light Grid Accent 2" w:semiHidden="0" w:uiPriority="62" w:unhideWhenUsed="0"/>
-    <w:lsdException w:name="Medium Shading 1 Accent 2" w:semiHidden="0" w:uiPriority="63" w:unhideWhenUsed="0"/>
-    <w:lsdException w:name="Medium Shading 2 Accent 2" w:semiHidden="0" w:uiPriority="64" w:unhideWhenUsed="0"/>
-    <w:lsdException w:name="Medium List 1 Accent 2" w:semiHidden="0" w:uiPriority="65" w:unhideWhenUsed="0"/>
-    <w:lsdException w:name="Medium List 2 Accent 2" w:semiHidden="0" w:uiPriority="66" w:unhideWhenUsed="0"/>
-    <w:lsdException w:name="Medium Grid 1 Accent 2" w:semiHidden="0" w:uiPriority="67" w:unhideWhenUsed="0"/>
-    <w:lsdException w:name="Medium Grid 2 Accent 2" w:semiHidden="0" w:uiPriority="68" w:unhideWhenUsed="0"/>
-    <w:lsdException w:name="Medium Grid 3 Accent 2" w:semiHidden="0" w:uiPriority="69" w:unhideWhenUsed="0"/>
-    <w:lsdException w:name="Dark List Accent 2" w:semiHidden="0" w:uiPriority="70" w:unhideWhenUsed="0"/>
-    <w:lsdException w:name="Colorful Shading Accent 2" w:semiHidden="0" w:uiPriority="71" w:unhideWhenUsed="0"/>
-    <w:lsdException w:name="Colorful List Accent 2" w:semiHidden="0" w:uiPriority="72" w:unhideWhenUsed="0"/>
-    <w:lsdException w:name="Colorful Grid Accent 2" w:semiHidden="0" w:uiPriority="73" w:unhideWhenUsed="0"/>
-    <w:lsdException w:name="Light Shading Accent 3" w:semiHidden="0" w:uiPriority="60" w:unhideWhenUsed="0"/>
-    <w:lsdException w:name="Light List Accent 3" w:semiHidden="0" w:uiPriority="61" w:unhideWhenUsed="0"/>
-    <w:lsdException w:name="Light Grid Accent 3" w:semiHidden="0" w:uiPriority="62" w:unhideWhenUsed="0"/>
-    <w:lsdException w:name="Medium Shading 1 Accent 3" w:semiHidden="0" w:uiPriority="63" w:unhideWhenUsed="0"/>
-    <w:lsdException w:name="Medium Shading 2 Accent 3" w:semiHidden="0" w:uiPriority="64" w:unhideWhenUsed="0"/>
-    <w:lsdException w:name="Medium List 1 Accent 3" w:semiHidden="0" w:uiPriority="65" w:unhideWhenUsed="0"/>
-    <w:lsdException w:name="Medium List 2 Accent 3" w:semiHidden="0" w:uiPriority="66" w:unhideWhenUsed="0"/>
-    <w:lsdException w:name="Medium Grid 1 Accent 3" w:semiHidden="0" w:uiPriority="67" w:unhideWhenUsed="0"/>
-    <w:lsdException w:name="Medium Grid 2 Accent 3" w:semiHidden="0" w:uiPriority="68" w:unhideWhenUsed="0"/>
-    <w:lsdException w:name="Medium Grid 3 Accent 3" w:semiHidden="0" w:uiPriority="69" w:unhideWhenUsed="0"/>
-    <w:lsdException w:name="Dark List Accent 3" w:semiHidden="0" w:uiPriority="70" w:unhideWhenUsed="0"/>
-    <w:lsdException w:name="Colorful Shading Accent 3" w:semiHidden="0" w:uiPriority="71" w:unhideWhenUsed="0"/>
-    <w:lsdException w:name="Colorful List Accent 3" w:semiHidden="0" w:uiPriority="72" w:unhideWhenUsed="0"/>
-    <w:lsdException w:name="Colorful Grid Accent 3" w:semiHidden="0" w:uiPriority="73" w:unhideWhenUsed="0"/>
-    <w:lsdException w:name="Light Shading Accent 4" w:semiHidden="0" w:uiPriority="60" w:unhideWhenUsed="0"/>
-    <w:lsdException w:name="Light List Accent 4" w:semiHidden="0" w:uiPriority="61" w:unhideWhenUsed="0"/>
-    <w:lsdException w:name="Light Grid Accent 4" w:semiHidden="0" w:uiPriority="62" w:unhideWhenUsed="0"/>
-    <w:lsdException w:name="Medium Shading 1 Accent 4" w:semiHidden="0" w:uiPriority="63" w:unhideWhenUsed="0"/>
-    <w:lsdException w:name="Medium Shading 2 Accent 4" w:semiHidden="0" w:uiPriority="64" w:unhideWhenUsed="0"/>
-    <w:lsdException w:name="Medium List 1 Accent 4" w:semiHidden="0" w:uiPriority="65" w:unhideWhenUsed="0"/>
-    <w:lsdException w:name="Medium List 2 Accent 4" w:semiHidden="0" w:uiPriority="66" w:unhideWhenUsed="0"/>
-    <w:lsdException w:name="Medium Grid 1 Accent 4" w:semiHidden="0" w:uiPriority="67" w:unhideWhenUsed="0"/>
-    <w:lsdException w:name="Medium Grid 2 Accent 4" w:semiHidden="0" w:uiPriority="68" w:unhideWhenUsed="0"/>
-    <w:lsdException w:name="Medium Grid 3 Accent 4" w:semiHidden="0" w:uiPriority="69" w:unhideWhenUsed="0"/>
-    <w:lsdException w:name="Dark List Accent 4" w:semiHidden="0" w:uiPriority="70" w:unhideWhenUsed="0"/>
-    <w:lsdException w:name="Colorful Shading Accent 4" w:semiHidden="0" w:uiPriority="71" w:unhideWhenUsed="0"/>
-    <w:lsdException w:name="Colorful List Accent 4" w:semiHidden="0" w:uiPriority="72" w:unhideWhenUsed="0"/>
-    <w:lsdException w:name="Colorful Grid Accent 4" w:semiHidden="0" w:uiPriority="73" w:unhideWhenUsed="0"/>
-    <w:lsdException w:name="Light Shading Accent 5" w:semiHidden="0" w:uiPriority="60" w:unhideWhenUsed="0"/>
-    <w:lsdException w:name="Light List Accent 5" w:semiHidden="0" w:uiPriority="61" w:unhideWhenUsed="0"/>
-    <w:lsdException w:name="Light Grid Accent 5" w:semiHidden="0" w:uiPriority="62" w:unhideWhenUsed="0"/>
-    <w:lsdException w:name="Medium Shading 1 Accent 5" w:semiHidden="0" w:uiPriority="63" w:unhideWhenUsed="0"/>
-    <w:lsdException w:name="Medium Shading 2 Accent 5" w:semiHidden="0" w:uiPriority="64" w:unhideWhenUsed="0"/>
-    <w:lsdException w:name="Medium List 1 Accent 5" w:semiHidden="0" w:uiPriority="65" w:unhideWhenUsed="0"/>
-    <w:lsdException w:name="Medium List 2 Accent 5" w:semiHidden="0" w:uiPriority="66" w:unhideWhenUsed="0"/>
-    <w:lsdException w:name="Medium Grid 1 Accent 5" w:semiHidden="0" w:uiPriority="67" w:unhideWhenUsed="0"/>
-    <w:lsdException w:name="Medium Grid 2 Accent 5" w:semiHidden="0" w:uiPriority="68" w:unhideWhenUsed="0"/>
-    <w:lsdException w:name="Medium Grid 3 Accent 5" w:semiHidden="0" w:uiPriority="69" w:unhideWhenUsed="0"/>
-    <w:lsdException w:name="Dark List Accent 5" w:semiHidden="0" w:uiPriority="70" w:unhideWhenUsed="0"/>
-    <w:lsdException w:name="Colorful Shading Accent 5" w:semiHidden="0" w:uiPriority="71" w:unhideWhenUsed="0"/>
-    <w:lsdException w:name="Colorful List Accent 5" w:semiHidden="0" w:uiPriority="72" w:unhideWhenUsed="0"/>
-    <w:lsdException w:name="Colorful Grid Accent 5" w:semiHidden="0" w:uiPriority="73" w:unhideWhenUsed="0"/>
-    <w:lsdException w:name="Light Shading Accent 6" w:semiHidden="0" w:uiPriority="60" w:unhideWhenUsed="0"/>
-    <w:lsdException w:name="Light List Accent 6" w:semiHidden="0" w:uiPriority="61" w:unhideWhenUsed="0"/>
-    <w:lsdException w:name="Light Grid Accent 6" w:semiHidden="0" w:uiPriority="62" w:unhideWhenUsed="0"/>
-    <w:lsdException w:name="Medium Shading 1 Accent 6" w:semiHidden="0" w:uiPriority="63" w:unhideWhenUsed="0"/>
-    <w:lsdException w:name="Medium Shading 2 Accent 6" w:semiHidden="0" w:uiPriority="64" w:unhideWhenUsed="0"/>
-    <w:lsdException w:name="Medium List 1 Accent 6" w:semiHidden="0" w:uiPriority="65" w:unhideWhenUsed="0"/>
-    <w:lsdException w:name="Medium List 2 Accent 6" w:semiHidden="0" w:uiPriority="66" w:unhideWhenUsed="0"/>
-    <w:lsdException w:name="Medium Grid 1 Accent 6" w:semiHidden="0" w:uiPriority="67" w:unhideWhenUsed="0"/>
-    <w:lsdException w:name="Medium Grid 2 Accent 6" w:semiHidden="0" w:uiPriority="68" w:unhideWhenUsed="0"/>
-    <w:lsdException w:name="Medium Grid 3 Accent 6" w:semiHidden="0" w:uiPriority="69" w:unhideWhenUsed="0"/>
-    <w:lsdException w:name="Dark List Accent 6" w:semiHidden="0" w:uiPriority="70" w:unhideWhenUsed="0"/>
-    <w:lsdException w:name="Colorful Shading Accent 6" w:semiHidden="0" w:uiPriority="71" w:unhideWhenUsed="0"/>
-    <w:lsdException w:name="Colorful List Accent 6" w:semiHidden="0" w:uiPriority="72" w:unhideWhenUsed="0"/>
-    <w:lsdException w:name="Colorful Grid Accent 6" w:semiHidden="0" w:uiPriority="73" w:unhideWhenUsed="0"/>
-    <w:lsdException w:name="Subtle Emphasis" w:semiHidden="0" w:uiPriority="19" w:unhideWhenUsed="0" w:qFormat="1"/>
-    <w:lsdException w:name="Intense Emphasis" w:semiHidden="0" w:uiPriority="21" w:unhideWhenUsed="0" w:qFormat="1"/>
-    <w:lsdException w:name="Subtle Reference" w:semiHidden="0" w:uiPriority="31" w:unhideWhenUsed="0" w:qFormat="1"/>
-    <w:lsdException w:name="Intense Reference" w:semiHidden="0" w:uiPriority="32" w:unhideWhenUsed="0" w:qFormat="1"/>
-    <w:lsdException w:name="Book Title" w:semiHidden="0" w:uiPriority="33" w:unhideWhenUsed="0" w:qFormat="1"/>
-    <w:lsdException w:name="Bibliography" w:uiPriority="37"/>
-    <w:lsdException w:name="TOC Heading" w:uiPriority="39" w:qFormat="1"/>
+  <w:latentStyles w:defLockedState="0" w:defUIPriority="99" w:defSemiHidden="0" w:defUnhideWhenUsed="0" w:defQFormat="0" w:count="376">
+    <w:lsdException w:name="Normal" w:uiPriority="0" w:qFormat="1"/>
+    <w:lsdException w:name="heading 1" w:uiPriority="9" w:qFormat="1"/>
+    <w:lsdException w:name="heading 2" w:semiHidden="1" w:uiPriority="9" w:unhideWhenUsed="1" w:qFormat="1"/>
+    <w:lsdException w:name="heading 3" w:semiHidden="1" w:uiPriority="9" w:unhideWhenUsed="1" w:qFormat="1"/>
+    <w:lsdException w:name="heading 4" w:semiHidden="1" w:uiPriority="9" w:unhideWhenUsed="1" w:qFormat="1"/>
+    <w:lsdException w:name="heading 5" w:semiHidden="1" w:uiPriority="9" w:unhideWhenUsed="1" w:qFormat="1"/>
+    <w:lsdException w:name="heading 6" w:semiHidden="1" w:uiPriority="9" w:unhideWhenUsed="1" w:qFormat="1"/>
+    <w:lsdException w:name="heading 7" w:semiHidden="1" w:uiPriority="9" w:unhideWhenUsed="1" w:qFormat="1"/>
+    <w:lsdException w:name="heading 8" w:semiHidden="1" w:uiPriority="9" w:unhideWhenUsed="1" w:qFormat="1"/>
+    <w:lsdException w:name="heading 9" w:semiHidden="1" w:uiPriority="9" w:unhideWhenUsed="1" w:qFormat="1"/>
+    <w:lsdException w:name="index 1" w:semiHidden="1" w:unhideWhenUsed="1"/>
+    <w:lsdException w:name="index 2" w:semiHidden="1" w:unhideWhenUsed="1"/>
+    <w:lsdException w:name="index 3" w:semiHidden="1" w:unhideWhenUsed="1"/>
+    <w:lsdException w:name="index 4" w:semiHidden="1" w:unhideWhenUsed="1"/>
+    <w:lsdException w:name="index 5" w:semiHidden="1" w:unhideWhenUsed="1"/>
+    <w:lsdException w:name="index 6" w:semiHidden="1" w:unhideWhenUsed="1"/>
+    <w:lsdException w:name="index 7" w:semiHidden="1" w:unhideWhenUsed="1"/>
+    <w:lsdException w:name="index 8" w:semiHidden="1" w:unhideWhenUsed="1"/>
+    <w:lsdException w:name="index 9" w:semiHidden="1" w:unhideWhenUsed="1"/>
+    <w:lsdException w:name="toc 1" w:semiHidden="1" w:uiPriority="39" w:unhideWhenUsed="1"/>
+    <w:lsdException w:name="toc 2" w:semiHidden="1" w:uiPriority="39" w:unhideWhenUsed="1"/>
+    <w:lsdException w:name="toc 3" w:semiHidden="1" w:uiPriority="39" w:unhideWhenUsed="1"/>
+    <w:lsdException w:name="toc 4" w:semiHidden="1" w:uiPriority="39" w:unhideWhenUsed="1"/>
+    <w:lsdException w:name="toc 5" w:semiHidden="1" w:uiPriority="39" w:unhideWhenUsed="1"/>
+    <w:lsdException w:name="toc 6" w:semiHidden="1" w:uiPriority="39" w:unhideWhenUsed="1"/>
+    <w:lsdException w:name="toc 7" w:semiHidden="1" w:uiPriority="39" w:unhideWhenUsed="1"/>
+    <w:lsdException w:name="toc 8" w:semiHidden="1" w:uiPriority="39" w:unhideWhenUsed="1"/>
+    <w:lsdException w:name="toc 9" w:semiHidden="1" w:uiPriority="39" w:unhideWhenUsed="1"/>
+    <w:lsdException w:name="Normal Indent" w:semiHidden="1" w:unhideWhenUsed="1"/>
+    <w:lsdException w:name="footnote text" w:semiHidden="1" w:unhideWhenUsed="1"/>
+    <w:lsdException w:name="annotation text" w:semiHidden="1" w:unhideWhenUsed="1"/>
+    <w:lsdException w:name="header" w:semiHidden="1" w:unhideWhenUsed="1"/>
+    <w:lsdException w:name="footer" w:semiHidden="1" w:unhideWhenUsed="1"/>
+    <w:lsdException w:name="index heading" w:semiHidden="1" w:unhideWhenUsed="1"/>
+    <w:lsdException w:name="caption" w:semiHidden="1" w:uiPriority="35" w:unhideWhenUsed="1" w:qFormat="1"/>
+    <w:lsdException w:name="table of figures" w:semiHidden="1" w:unhideWhenUsed="1"/>
+    <w:lsdException w:name="envelope address" w:semiHidden="1" w:unhideWhenUsed="1"/>
+    <w:lsdException w:name="envelope return" w:semiHidden="1" w:unhideWhenUsed="1"/>
+    <w:lsdException w:name="footnote reference" w:semiHidden="1" w:unhideWhenUsed="1"/>
+    <w:lsdException w:name="annotation reference" w:semiHidden="1" w:unhideWhenUsed="1"/>
+    <w:lsdException w:name="line number" w:semiHidden="1" w:unhideWhenUsed="1"/>
+    <w:lsdException w:name="page number" w:semiHidden="1" w:unhideWhenUsed="1"/>
+    <w:lsdException w:name="endnote reference" w:semiHidden="1" w:unhideWhenUsed="1"/>
+    <w:lsdException w:name="endnote text" w:semiHidden="1" w:unhideWhenUsed="1"/>
+    <w:lsdException w:name="table of authorities" w:semiHidden="1" w:unhideWhenUsed="1"/>
+    <w:lsdException w:name="macro" w:semiHidden="1" w:unhideWhenUsed="1"/>
+    <w:lsdException w:name="toa heading" w:semiHidden="1" w:unhideWhenUsed="1"/>
+    <w:lsdException w:name="List" w:semiHidden="1" w:unhideWhenUsed="1"/>
+    <w:lsdException w:name="List Bullet" w:semiHidden="1" w:unhideWhenUsed="1"/>
+    <w:lsdException w:name="List Number" w:semiHidden="1" w:unhideWhenUsed="1"/>
+    <w:lsdException w:name="List 2" w:semiHidden="1" w:unhideWhenUsed="1"/>
+    <w:lsdException w:name="List 3" w:semiHidden="1" w:unhideWhenUsed="1"/>
+    <w:lsdException w:name="List 4" w:semiHidden="1" w:unhideWhenUsed="1"/>
+    <w:lsdException w:name="List 5" w:semiHidden="1" w:unhideWhenUsed="1"/>
+    <w:lsdException w:name="List Bullet 2" w:semiHidden="1" w:unhideWhenUsed="1"/>
+    <w:lsdException w:name="List Bullet 3" w:semiHidden="1" w:unhideWhenUsed="1"/>
+    <w:lsdException w:name="List Bullet 4" w:semiHidden="1" w:unhideWhenUsed="1"/>
+    <w:lsdException w:name="List Bullet 5" w:semiHidden="1" w:unhideWhenUsed="1"/>
+    <w:lsdException w:name="List Number 2" w:semiHidden="1" w:unhideWhenUsed="1"/>
+    <w:lsdException w:name="List Number 3" w:semiHidden="1" w:unhideWhenUsed="1"/>
+    <w:lsdException w:name="List Number 4" w:semiHidden="1" w:unhideWhenUsed="1"/>
+    <w:lsdException w:name="List Number 5" w:semiHidden="1" w:unhideWhenUsed="1"/>
+    <w:lsdException w:name="Title" w:uiPriority="10" w:qFormat="1"/>
+    <w:lsdException w:name="Closing" w:semiHidden="1" w:unhideWhenUsed="1"/>
+    <w:lsdException w:name="Signature" w:semiHidden="1" w:unhideWhenUsed="1"/>
+    <w:lsdException w:name="Default Paragraph Font" w:semiHidden="1" w:uiPriority="1" w:unhideWhenUsed="1"/>
+    <w:lsdException w:name="Body Text" w:semiHidden="1" w:unhideWhenUsed="1"/>
+    <w:lsdException w:name="Body Text Indent" w:semiHidden="1" w:unhideWhenUsed="1"/>
+    <w:lsdException w:name="List Continue" w:semiHidden="1" w:unhideWhenUsed="1"/>
+    <w:lsdException w:name="List Continue 2" w:semiHidden="1" w:unhideWhenUsed="1"/>
+    <w:lsdException w:name="List Continue 3" w:semiHidden="1" w:unhideWhenUsed="1"/>
+    <w:lsdException w:name="List Continue 4" w:semiHidden="1" w:unhideWhenUsed="1"/>
+    <w:lsdException w:name="List Continue 5" w:semiHidden="1" w:unhideWhenUsed="1"/>
+    <w:lsdException w:name="Message Header" w:semiHidden="1" w:unhideWhenUsed="1"/>
+    <w:lsdException w:name="Subtitle" w:uiPriority="11" w:qFormat="1"/>
+    <w:lsdException w:name="Salutation" w:semiHidden="1" w:unhideWhenUsed="1"/>
+    <w:lsdException w:name="Date" w:semiHidden="1" w:unhideWhenUsed="1"/>
+    <w:lsdException w:name="Body Text First Indent" w:semiHidden="1" w:unhideWhenUsed="1"/>
+    <w:lsdException w:name="Body Text First Indent 2" w:semiHidden="1" w:unhideWhenUsed="1"/>
+    <w:lsdException w:name="Note Heading" w:semiHidden="1" w:unhideWhenUsed="1"/>
+    <w:lsdException w:name="Body Text 2" w:semiHidden="1" w:unhideWhenUsed="1"/>
+    <w:lsdException w:name="Body Text 3" w:semiHidden="1" w:unhideWhenUsed="1"/>
+    <w:lsdException w:name="Body Text Indent 2" w:semiHidden="1" w:unhideWhenUsed="1"/>
+    <w:lsdException w:name="Body Text Indent 3" w:semiHidden="1" w:unhideWhenUsed="1"/>
+    <w:lsdException w:name="Block Text" w:semiHidden="1" w:unhideWhenUsed="1"/>
+    <w:lsdException w:name="Hyperlink" w:semiHidden="1" w:unhideWhenUsed="1"/>
+    <w:lsdException w:name="FollowedHyperlink" w:semiHidden="1" w:unhideWhenUsed="1"/>
+    <w:lsdException w:name="Strong" w:uiPriority="22" w:qFormat="1"/>
+    <w:lsdException w:name="Emphasis" w:uiPriority="20" w:qFormat="1"/>
+    <w:lsdException w:name="Document Map" w:semiHidden="1" w:unhideWhenUsed="1"/>
+    <w:lsdException w:name="Plain Text" w:semiHidden="1" w:unhideWhenUsed="1"/>
+    <w:lsdException w:name="E-mail Signature" w:semiHidden="1" w:unhideWhenUsed="1"/>
+    <w:lsdException w:name="HTML Top of Form" w:semiHidden="1" w:unhideWhenUsed="1"/>
+    <w:lsdException w:name="HTML Bottom of Form" w:semiHidden="1" w:unhideWhenUsed="1"/>
+    <w:lsdException w:name="Normal (Web)" w:semiHidden="1" w:unhideWhenUsed="1"/>
+    <w:lsdException w:name="HTML Acronym" w:semiHidden="1" w:unhideWhenUsed="1"/>
+    <w:lsdException w:name="HTML Address" w:semiHidden="1" w:unhideWhenUsed="1"/>
+    <w:lsdException w:name="HTML Cite" w:semiHidden="1" w:unhideWhenUsed="1"/>
+    <w:lsdException w:name="HTML Code" w:semiHidden="1" w:unhideWhenUsed="1"/>
+    <w:lsdException w:name="HTML Definition" w:semiHidden="1" w:unhideWhenUsed="1"/>
+    <w:lsdException w:name="HTML Keyboard" w:semiHidden="1" w:unhideWhenUsed="1"/>
+    <w:lsdException w:name="HTML Preformatted" w:semiHidden="1" w:unhideWhenUsed="1"/>
+    <w:lsdException w:name="HTML Sample" w:semiHidden="1" w:unhideWhenUsed="1"/>
+    <w:lsdException w:name="HTML Typewriter" w:semiHidden="1" w:unhideWhenUsed="1"/>
+    <w:lsdException w:name="HTML Variable" w:semiHidden="1" w:unhideWhenUsed="1"/>
+    <w:lsdException w:name="Normal Table" w:semiHidden="1" w:unhideWhenUsed="1"/>
+    <w:lsdException w:name="annotation subject" w:semiHidden="1" w:unhideWhenUsed="1"/>
+    <w:lsdException w:name="No List" w:semiHidden="1" w:unhideWhenUsed="1"/>
+    <w:lsdException w:name="Outline List 1" w:semiHidden="1" w:unhideWhenUsed="1"/>
+    <w:lsdException w:name="Outline List 2" w:semiHidden="1" w:unhideWhenUsed="1"/>
+    <w:lsdException w:name="Outline List 3" w:semiHidden="1" w:unhideWhenUsed="1"/>
+    <w:lsdException w:name="Table Simple 1" w:semiHidden="1" w:unhideWhenUsed="1"/>
+    <w:lsdException w:name="Table Simple 2" w:semiHidden="1" w:unhideWhenUsed="1"/>
+    <w:lsdException w:name="Table Simple 3" w:semiHidden="1" w:unhideWhenUsed="1"/>
+    <w:lsdException w:name="Table Classic 1" w:semiHidden="1" w:unhideWhenUsed="1"/>
+    <w:lsdException w:name="Table Classic 2" w:semiHidden="1" w:unhideWhenUsed="1"/>
+    <w:lsdException w:name="Table Classic 3" w:semiHidden="1" w:unhideWhenUsed="1"/>
+    <w:lsdException w:name="Table Classic 4" w:semiHidden="1" w:unhideWhenUsed="1"/>
+    <w:lsdException w:name="Table Colorful 1" w:semiHidden="1" w:unhideWhenUsed="1"/>
+    <w:lsdException w:name="Table Colorful 2" w:semiHidden="1" w:unhideWhenUsed="1"/>
+    <w:lsdException w:name="Table Colorful 3" w:semiHidden="1" w:unhideWhenUsed="1"/>
+    <w:lsdException w:name="Table Columns 1" w:semiHidden="1" w:unhideWhenUsed="1"/>
+    <w:lsdException w:name="Table Columns 2" w:semiHidden="1" w:unhideWhenUsed="1"/>
+    <w:lsdException w:name="Table Columns 3" w:semiHidden="1" w:unhideWhenUsed="1"/>
+    <w:lsdException w:name="Table Columns 4" w:semiHidden="1" w:unhideWhenUsed="1"/>
+    <w:lsdException w:name="Table Columns 5" w:semiHidden="1" w:unhideWhenUsed="1"/>
+    <w:lsdException w:name="Table Grid 1" w:semiHidden="1" w:unhideWhenUsed="1"/>
+    <w:lsdException w:name="Table Grid 2" w:semiHidden="1" w:unhideWhenUsed="1"/>
+    <w:lsdException w:name="Table Grid 3" w:semiHidden="1" w:unhideWhenUsed="1"/>
+    <w:lsdException w:name="Table Grid 4" w:semiHidden="1" w:unhideWhenUsed="1"/>
+    <w:lsdException w:name="Table Grid 5" w:semiHidden="1" w:unhideWhenUsed="1"/>
+    <w:lsdException w:name="Table Grid 6" w:semiHidden="1" w:unhideWhenUsed="1"/>
+    <w:lsdException w:name="Table Grid 7" w:semiHidden="1" w:unhideWhenUsed="1"/>
+    <w:lsdException w:name="Table Grid 8" w:semiHidden="1" w:unhideWhenUsed="1"/>
+    <w:lsdException w:name="Table List 1" w:semiHidden="1" w:unhideWhenUsed="1"/>
+    <w:lsdException w:name="Table List 2" w:semiHidden="1" w:unhideWhenUsed="1"/>
+    <w:lsdException w:name="Table List 3" w:semiHidden="1" w:unhideWhenUsed="1"/>
+    <w:lsdException w:name="Table List 4" w:semiHidden="1" w:unhideWhenUsed="1"/>
+    <w:lsdException w:name="Table List 5" w:semiHidden="1" w:unhideWhenUsed="1"/>
+    <w:lsdException w:name="Table List 6" w:semiHidden="1" w:unhideWhenUsed="1"/>
+    <w:lsdException w:name="Table List 7" w:semiHidden="1" w:unhideWhenUsed="1"/>
+    <w:lsdException w:name="Table List 8" w:semiHidden="1" w:unhideWhenUsed="1"/>
+    <w:lsdException w:name="Table 3D effects 1" w:semiHidden="1" w:unhideWhenUsed="1"/>
+    <w:lsdException w:name="Table 3D effects 2" w:semiHidden="1" w:unhideWhenUsed="1"/>
+    <w:lsdException w:name="Table 3D effects 3" w:semiHidden="1" w:unhideWhenUsed="1"/>
+    <w:lsdException w:name="Table Contemporary" w:semiHidden="1" w:unhideWhenUsed="1"/>
+    <w:lsdException w:name="Table Elegant" w:semiHidden="1" w:unhideWhenUsed="1"/>
+    <w:lsdException w:name="Table Professional" w:semiHidden="1" w:unhideWhenUsed="1"/>
+    <w:lsdException w:name="Table Subtle 1" w:semiHidden="1" w:unhideWhenUsed="1"/>
+    <w:lsdException w:name="Table Subtle 2" w:semiHidden="1" w:unhideWhenUsed="1"/>
+    <w:lsdException w:name="Table Web 1" w:semiHidden="1" w:unhideWhenUsed="1"/>
+    <w:lsdException w:name="Table Web 2" w:semiHidden="1" w:unhideWhenUsed="1"/>
+    <w:lsdException w:name="Table Web 3" w:semiHidden="1" w:unhideWhenUsed="1"/>
+    <w:lsdException w:name="Balloon Text" w:semiHidden="1" w:unhideWhenUsed="1"/>
+    <w:lsdException w:name="Table Grid" w:semiHidden="1" w:uiPriority="59" w:unhideWhenUsed="1"/>
+    <w:lsdException w:name="Table Theme" w:semiHidden="1" w:unhideWhenUsed="1"/>
+    <w:lsdException w:name="Placeholder Text" w:semiHidden="1"/>
+    <w:lsdException w:name="No Spacing" w:uiPriority="1" w:qFormat="1"/>
+    <w:lsdException w:name="Light Shading" w:uiPriority="60"/>
+    <w:lsdException w:name="Light List" w:uiPriority="61"/>
+    <w:lsdException w:name="Light Grid" w:uiPriority="62"/>
+    <w:lsdException w:name="Medium Shading 1" w:uiPriority="63"/>
+    <w:lsdException w:name="Medium Shading 2" w:uiPriority="64"/>
+    <w:lsdException w:name="Medium List 1" w:uiPriority="65"/>
+    <w:lsdException w:name="Medium List 2" w:uiPriority="66"/>
+    <w:lsdException w:name="Medium Grid 1" w:uiPriority="67"/>
+    <w:lsdException w:name="Medium Grid 2" w:uiPriority="68"/>
+    <w:lsdException w:name="Medium Grid 3" w:uiPriority="69"/>
+    <w:lsdException w:name="Dark List" w:uiPriority="70"/>
+    <w:lsdException w:name="Colorful Shading" w:uiPriority="71"/>
+    <w:lsdException w:name="Colorful List" w:uiPriority="72"/>
+    <w:lsdException w:name="Colorful Grid" w:uiPriority="73"/>
+    <w:lsdException w:name="Light Shading Accent 1" w:uiPriority="60"/>
+    <w:lsdException w:name="Light List Accent 1" w:uiPriority="61"/>
+    <w:lsdException w:name="Light Grid Accent 1" w:uiPriority="62"/>
+    <w:lsdException w:name="Medium Shading 1 Accent 1" w:uiPriority="63"/>
+    <w:lsdException w:name="Medium Shading 2 Accent 1" w:uiPriority="64"/>
+    <w:lsdException w:name="Medium List 1 Accent 1" w:uiPriority="65"/>
+    <w:lsdException w:name="Revision" w:semiHidden="1"/>
+    <w:lsdException w:name="List Paragraph" w:uiPriority="34" w:qFormat="1"/>
+    <w:lsdException w:name="Quote" w:uiPriority="29" w:qFormat="1"/>
+    <w:lsdException w:name="Intense Quote" w:uiPriority="30" w:qFormat="1"/>
+    <w:lsdException w:name="Medium List 2 Accent 1" w:uiPriority="66"/>
+    <w:lsdException w:name="Medium Grid 1 Accent 1" w:uiPriority="67"/>
+    <w:lsdException w:name="Medium Grid 2 Accent 1" w:uiPriority="68"/>
+    <w:lsdException w:name="Medium Grid 3 Accent 1" w:uiPriority="69"/>
+    <w:lsdException w:name="Dark List Accent 1" w:uiPriority="70"/>
+    <w:lsdException w:name="Colorful Shading Accent 1" w:uiPriority="71"/>
+    <w:lsdException w:name="Colorful List Accent 1" w:uiPriority="72"/>
+    <w:lsdException w:name="Colorful Grid Accent 1" w:uiPriority="73"/>
+    <w:lsdException w:name="Light Shading Accent 2" w:uiPriority="60"/>
+    <w:lsdException w:name="Light List Accent 2" w:uiPriority="61"/>
+    <w:lsdException w:name="Light Grid Accent 2" w:uiPriority="62"/>
+    <w:lsdException w:name="Medium Shading 1 Accent 2" w:uiPriority="63"/>
+    <w:lsdException w:name="Medium Shading 2 Accent 2" w:uiPriority="64"/>
+    <w:lsdException w:name="Medium List 1 Accent 2" w:uiPriority="65"/>
+    <w:lsdException w:name="Medium List 2 Accent 2" w:uiPriority="66"/>
+    <w:lsdException w:name="Medium Grid 1 Accent 2" w:uiPriority="67"/>
+    <w:lsdException w:name="Medium Grid 2 Accent 2" w:uiPriority="68"/>
+    <w:lsdException w:name="Medium Grid 3 Accent 2" w:uiPriority="69"/>
+    <w:lsdException w:name="Dark List Accent 2" w:uiPriority="70"/>
+    <w:lsdException w:name="Colorful Shading Accent 2" w:uiPriority="71"/>
+    <w:lsdException w:name="Colorful List Accent 2" w:uiPriority="72"/>
+    <w:lsdException w:name="Colorful Grid Accent 2" w:uiPriority="73"/>
+    <w:lsdException w:name="Light Shading Accent 3" w:uiPriority="60"/>
+    <w:lsdException w:name="Light List Accent 3" w:uiPriority="61"/>
+    <w:lsdException w:name="Light Grid Accent 3" w:uiPriority="62"/>
+    <w:lsdException w:name="Medium Shading 1 Accent 3" w:uiPriority="63"/>
+    <w:lsdException w:name="Medium Shading 2 Accent 3" w:uiPriority="64"/>
+    <w:lsdException w:name="Medium List 1 Accent 3" w:uiPriority="65"/>
+    <w:lsdException w:name="Medium List 2 Accent 3" w:uiPriority="66"/>
+    <w:lsdException w:name="Medium Grid 1 Accent 3" w:uiPriority="67"/>
+    <w:lsdException w:name="Medium Grid 2 Accent 3" w:uiPriority="68"/>
+    <w:lsdException w:name="Medium Grid 3 Accent 3" w:uiPriority="69"/>
+    <w:lsdException w:name="Dark List Accent 3" w:uiPriority="70"/>
+    <w:lsdException w:name="Colorful Shading Accent 3" w:uiPriority="71"/>
+    <w:lsdException w:name="Colorful List Accent 3" w:uiPriority="72"/>
+    <w:lsdException w:name="Colorful Grid Accent 3" w:uiPriority="73"/>
+    <w:lsdException w:name="Light Shading Accent 4" w:uiPriority="60"/>
+    <w:lsdException w:name="Light List Accent 4" w:uiPriority="61"/>
+    <w:lsdException w:name="Light Grid Accent 4" w:uiPriority="62"/>
+    <w:lsdException w:name="Medium Shading 1 Accent 4" w:uiPriority="63"/>
+    <w:lsdException w:name="Medium Shading 2 Accent 4" w:uiPriority="64"/>
+    <w:lsdException w:name="Medium List 1 Accent 4" w:uiPriority="65"/>
+    <w:lsdException w:name="Medium List 2 Accent 4" w:uiPriority="66"/>
+    <w:lsdException w:name="Medium Grid 1 Accent 4" w:uiPriority="67"/>
+    <w:lsdException w:name="Medium Grid 2 Accent 4" w:uiPriority="68"/>
+    <w:lsdException w:name="Medium Grid 3 Accent 4" w:uiPriority="69"/>
+    <w:lsdException w:name="Dark List Accent 4" w:uiPriority="70"/>
+    <w:lsdException w:name="Colorful Shading Accent 4" w:uiPriority="71"/>
+    <w:lsdException w:name="Colorful List Accent 4" w:uiPriority="72"/>
+    <w:lsdException w:name="Colorful Grid Accent 4" w:uiPriority="73"/>
+    <w:lsdException w:name="Light Shading Accent 5" w:uiPriority="60"/>
+    <w:lsdException w:name="Light List Accent 5" w:uiPriority="61"/>
+    <w:lsdException w:name="Light Grid Accent 5" w:uiPriority="62"/>
+    <w:lsdException w:name="Medium Shading 1 Accent 5" w:uiPriority="63"/>
+    <w:lsdException w:name="Medium Shading 2 Accent 5" w:uiPriority="64"/>
+    <w:lsdException w:name="Medium List 1 Accent 5" w:uiPriority="65"/>
+    <w:lsdException w:name="Medium List 2 Accent 5" w:uiPriority="66"/>
+    <w:lsdException w:name="Medium Grid 1 Accent 5" w:uiPriority="67"/>
+    <w:lsdException w:name="Medium Grid 2 Accent 5" w:uiPriority="68"/>
+    <w:lsdException w:name="Medium Grid 3 Accent 5" w:uiPriority="69"/>
+    <w:lsdException w:name="Dark List Accent 5" w:uiPriority="70"/>
+    <w:lsdException w:name="Colorful Shading Accent 5" w:uiPriority="71"/>
+    <w:lsdException w:name="Colorful List Accent 5" w:uiPriority="72"/>
+    <w:lsdException w:name="Colorful Grid Accent 5" w:uiPriority="73"/>
+    <w:lsdException w:name="Light Shading Accent 6" w:uiPriority="60"/>
+    <w:lsdException w:name="Light List Accent 6" w:uiPriority="61"/>
+    <w:lsdException w:name="Light Grid Accent 6" w:uiPriority="62"/>
+    <w:lsdException w:name="Medium Shading 1 Accent 6" w:uiPriority="63"/>
+    <w:lsdException w:name="Medium Shading 2 Accent 6" w:uiPriority="64"/>
+    <w:lsdException w:name="Medium List 1 Accent 6" w:uiPriority="65"/>
+    <w:lsdException w:name="Medium List 2 Accent 6" w:uiPriority="66"/>
+    <w:lsdException w:name="Medium Grid 1 Accent 6" w:uiPriority="67"/>
+    <w:lsdException w:name="Medium Grid 2 Accent 6" w:uiPriority="68"/>
+    <w:lsdException w:name="Medium Grid 3 Accent 6" w:uiPriority="69"/>
+    <w:lsdException w:name="Dark List Accent 6" w:uiPriority="70"/>
+    <w:lsdException w:name="Colorful Shading Accent 6" w:uiPriority="71"/>
+    <w:lsdException w:name="Colorful List Accent 6" w:uiPriority="72"/>
+    <w:lsdException w:name="Colorful Grid Accent 6" w:uiPriority="73"/>
+    <w:lsdException w:name="Subtle Emphasis" w:uiPriority="19" w:qFormat="1"/>
+    <w:lsdException w:name="Intense Emphasis" w:uiPriority="21" w:qFormat="1"/>
+    <w:lsdException w:name="Subtle Reference" w:uiPriority="31" w:qFormat="1"/>
+    <w:lsdException w:name="Intense Reference" w:uiPriority="32" w:qFormat="1"/>
+    <w:lsdException w:name="Book Title" w:uiPriority="33" w:qFormat="1"/>
+    <w:lsdException w:name="Bibliography" w:semiHidden="1" w:uiPriority="37" w:unhideWhenUsed="1"/>
+    <w:lsdException w:name="TOC Heading" w:semiHidden="1" w:uiPriority="39" w:unhideWhenUsed="1" w:qFormat="1"/>
+    <w:lsdException w:name="Plain Table 1" w:uiPriority="41"/>
+    <w:lsdException w:name="Plain Table 2" w:uiPriority="42"/>
+    <w:lsdException w:name="Plain Table 3" w:uiPriority="43"/>
+    <w:lsdException w:name="Plain Table 4" w:uiPriority="44"/>
+    <w:lsdException w:name="Plain Table 5" w:uiPriority="45"/>
+    <w:lsdException w:name="Grid Table Light" w:uiPriority="40"/>
+    <w:lsdException w:name="Grid Table 1 Light" w:uiPriority="46"/>
+    <w:lsdException w:name="Grid Table 2" w:uiPriority="47"/>
+    <w:lsdException w:name="Grid Table 3" w:uiPriority="48"/>
+    <w:lsdException w:name="Grid Table 4" w:uiPriority="49"/>
+    <w:lsdException w:name="Grid Table 5 Dark" w:uiPriority="50"/>
+    <w:lsdException w:name="Grid Table 6 Colorful" w:uiPriority="51"/>
+    <w:lsdException w:name="Grid Table 7 Colorful" w:uiPriority="52"/>
+    <w:lsdException w:name="Grid Table 1 Light Accent 1" w:uiPriority="46"/>
+    <w:lsdException w:name="Grid Table 2 Accent 1" w:uiPriority="47"/>
+    <w:lsdException w:name="Grid Table 3 Accent 1" w:uiPriority="48"/>
+    <w:lsdException w:name="Grid Table 4 Accent 1" w:uiPriority="49"/>
+    <w:lsdException w:name="Grid Table 5 Dark Accent 1" w:uiPriority="50"/>
+    <w:lsdException w:name="Grid Table 6 Colorful Accent 1" w:uiPriority="51"/>
+    <w:lsdException w:name="Grid Table 7 Colorful Accent 1" w:uiPriority="52"/>
+    <w:lsdException w:name="Grid Table 1 Light Accent 2" w:uiPriority="46"/>
+    <w:lsdException w:name="Grid Table 2 Accent 2" w:uiPriority="47"/>
+    <w:lsdException w:name="Grid Table 3 Accent 2" w:uiPriority="48"/>
+    <w:lsdException w:name="Grid Table 4 Accent 2" w:uiPriority="49"/>
+    <w:lsdException w:name="Grid Table 5 Dark Accent 2" w:uiPriority="50"/>
+    <w:lsdException w:name="Grid Table 6 Colorful Accent 2" w:uiPriority="51"/>
+    <w:lsdException w:name="Grid Table 7 Colorful Accent 2" w:uiPriority="52"/>
+    <w:lsdException w:name="Grid Table 1 Light Accent 3" w:uiPriority="46"/>
+    <w:lsdException w:name="Grid Table 2 Accent 3" w:uiPriority="47"/>
+    <w:lsdException w:name="Grid Table 3 Accent 3" w:uiPriority="48"/>
+    <w:lsdException w:name="Grid Table 4 Accent 3" w:uiPriority="49"/>
+    <w:lsdException w:name="Grid Table 5 Dark Accent 3" w:uiPriority="50"/>
+    <w:lsdException w:name="Grid Table 6 Colorful Accent 3" w:uiPriority="51"/>
+    <w:lsdException w:name="Grid Table 7 Colorful Accent 3" w:uiPriority="52"/>
+    <w:lsdException w:name="Grid Table 1 Light Accent 4" w:uiPriority="46"/>
+    <w:lsdException w:name="Grid Table 2 Accent 4" w:uiPriority="47"/>
+    <w:lsdException w:name="Grid Table 3 Accent 4" w:uiPriority="48"/>
+    <w:lsdException w:name="Grid Table 4 Accent 4" w:uiPriority="49"/>
+    <w:lsdException w:name="Grid Table 5 Dark Accent 4" w:uiPriority="50"/>
+    <w:lsdException w:name="Grid Table 6 Colorful Accent 4" w:uiPriority="51"/>
+    <w:lsdException w:name="Grid Table 7 Colorful Accent 4" w:uiPriority="52"/>
+    <w:lsdException w:name="Grid Table 1 Light Accent 5" w:uiPriority="46"/>
+    <w:lsdException w:name="Grid Table 2 Accent 5" w:uiPriority="47"/>
+    <w:lsdException w:name="Grid Table 3 Accent 5" w:uiPriority="48"/>
+    <w:lsdException w:name="Grid Table 4 Accent 5" w:uiPriority="49"/>
+    <w:lsdException w:name="Grid Table 5 Dark Accent 5" w:uiPriority="50"/>
+    <w:lsdException w:name="Grid Table 6 Colorful Accent 5" w:uiPriority="51"/>
+    <w:lsdException w:name="Grid Table 7 Colorful Accent 5" w:uiPriority="52"/>
+    <w:lsdException w:name="Grid Table 1 Light Accent 6" w:uiPriority="46"/>
+    <w:lsdException w:name="Grid Table 2 Accent 6" w:uiPriority="47"/>
+    <w:lsdException w:name="Grid Table 3 Accent 6" w:uiPriority="48"/>
+    <w:lsdException w:name="Grid Table 4 Accent 6" w:uiPriority="49"/>
+    <w:lsdException w:name="Grid Table 5 Dark Accent 6" w:uiPriority="50"/>
+    <w:lsdException w:name="Grid Table 6 Colorful Accent 6" w:uiPriority="51"/>
+    <w:lsdException w:name="Grid Table 7 Colorful Accent 6" w:uiPriority="52"/>
+    <w:lsdException w:name="List Table 1 Light" w:uiPriority="46"/>
+    <w:lsdException w:name="List Table 2" w:uiPriority="47"/>
+    <w:lsdException w:name="List Table 3" w:uiPriority="48"/>
+    <w:lsdException w:name="List Table 4" w:uiPriority="49"/>
+    <w:lsdException w:name="List Table 5 Dark" w:uiPriority="50"/>
+    <w:lsdException w:name="List Table 6 Colorful" w:uiPriority="51"/>
+    <w:lsdException w:name="List Table 7 Colorful" w:uiPriority="52"/>
+    <w:lsdException w:name="List Table 1 Light Accent 1" w:uiPriority="46"/>
+    <w:lsdException w:name="List Table 2 Accent 1" w:uiPriority="47"/>
+    <w:lsdException w:name="List Table 3 Accent 1" w:uiPriority="48"/>
+    <w:lsdException w:name="List Table 4 Accent 1" w:uiPriority="49"/>
+    <w:lsdException w:name="List Table 5 Dark Accent 1" w:uiPriority="50"/>
+    <w:lsdException w:name="List Table 6 Colorful Accent 1" w:uiPriority="51"/>
+    <w:lsdException w:name="List Table 7 Colorful Accent 1" w:uiPriority="52"/>
+    <w:lsdException w:name="List Table 1 Light Accent 2" w:uiPriority="46"/>
+    <w:lsdException w:name="List Table 2 Accent 2" w:uiPriority="47"/>
+    <w:lsdException w:name="List Table 3 Accent 2" w:uiPriority="48"/>
+    <w:lsdException w:name="List Table 4 Accent 2" w:uiPriority="49"/>
+    <w:lsdException w:name="List Table 5 Dark Accent 2" w:uiPriority="50"/>
+    <w:lsdException w:name="List Table 6 Colorful Accent 2" w:uiPriority="51"/>
+    <w:lsdException w:name="List Table 7 Colorful Accent 2" w:uiPriority="52"/>
+    <w:lsdException w:name="List Table 1 Light Accent 3" w:uiPriority="46"/>
+    <w:lsdException w:name="List Table 2 Accent 3" w:uiPriority="47"/>
+    <w:lsdException w:name="List Table 3 Accent 3" w:uiPriority="48"/>
+    <w:lsdException w:name="List Table 4 Accent 3" w:uiPriority="49"/>
+    <w:lsdException w:name="List Table 5 Dark Accent 3" w:uiPriority="50"/>
+    <w:lsdException w:name="List Table 6 Colorful Accent 3" w:uiPriority="51"/>
+    <w:lsdException w:name="List Table 7 Colorful Accent 3" w:uiPriority="52"/>
+    <w:lsdException w:name="List Table 1 Light Accent 4" w:uiPriority="46"/>
+    <w:lsdException w:name="List Table 2 Accent 4" w:uiPriority="47"/>
+    <w:lsdException w:name="List Table 3 Accent 4" w:uiPriority="48"/>
+    <w:lsdException w:name="List Table 4 Accent 4" w:uiPriority="49"/>
+    <w:lsdException w:name="List Table 5 Dark Accent 4" w:uiPriority="50"/>
+    <w:lsdException w:name="List Table 6 Colorful Accent 4" w:uiPriority="51"/>
+    <w:lsdException w:name="List Table 7 Colorful Accent 4" w:uiPriority="52"/>
+    <w:lsdException w:name="List Table 1 Light Accent 5" w:uiPriority="46"/>
+    <w:lsdException w:name="List Table 2 Accent 5" w:uiPriority="47"/>
+    <w:lsdException w:name="List Table 3 Accent 5" w:uiPriority="48"/>
+    <w:lsdException w:name="List Table 4 Accent 5" w:uiPriority="49"/>
+    <w:lsdException w:name="List Table 5 Dark Accent 5" w:uiPriority="50"/>
+    <w:lsdException w:name="List Table 6 Colorful Accent 5" w:uiPriority="51"/>
+    <w:lsdException w:name="List Table 7 Colorful Accent 5" w:uiPriority="52"/>
+    <w:lsdException w:name="List Table 1 Light Accent 6" w:uiPriority="46"/>
+    <w:lsdException w:name="List Table 2 Accent 6" w:uiPriority="47"/>
+    <w:lsdException w:name="List Table 3 Accent 6" w:uiPriority="48"/>
+    <w:lsdException w:name="List Table 4 Accent 6" w:uiPriority="49"/>
+    <w:lsdException w:name="List Table 5 Dark Accent 6" w:uiPriority="50"/>
+    <w:lsdException w:name="List Table 6 Colorful Accent 6" w:uiPriority="51"/>
+    <w:lsdException w:name="List Table 7 Colorful Accent 6" w:uiPriority="52"/>
+    <w:lsdException w:name="Mention" w:semiHidden="1" w:unhideWhenUsed="1"/>
+    <w:lsdException w:name="Smart Hyperlink" w:semiHidden="1" w:unhideWhenUsed="1"/>
+    <w:lsdException w:name="Hashtag" w:semiHidden="1" w:unhideWhenUsed="1"/>
+    <w:lsdException w:name="Unresolved Mention" w:semiHidden="1" w:unhideWhenUsed="1"/>
+    <w:lsdException w:name="Smart Link" w:semiHidden="1" w:unhideWhenUsed="1"/>
   </w:latentStyles>
   <w:style w:type="paragraph" w:default="1" w:styleId="Normal">
     <w:name w:val="Normal"/>
@@ -2373,7 +2654,7 @@
   <a:extraClrSchemeLst/>
   <a:extLst>
     <a:ext uri="{05A4C25C-085E-4340-85A3-A5531E510DB2}">
-      <thm15:themeFamily xmlns="" xmlns:thm15="http://schemas.microsoft.com/office/thememl/2012/main" name="Office Theme" id="{62F939B6-93AF-4DB8-9C6B-D6C7DFDC589F}" vid="{4A3C46E8-61CC-4603-A589-7422A47A8E4A}"/>
+      <thm15:themeFamily xmlns:thm15="http://schemas.microsoft.com/office/thememl/2012/main" name="Office Theme" id="{62F939B6-93AF-4DB8-9C6B-D6C7DFDC589F}" vid="{4A3C46E8-61CC-4603-A589-7422A47A8E4A}"/>
     </a:ext>
   </a:extLst>
 </a:theme>

</xml_diff>